<commit_message>
Minor fixes for "08. String Processing" exercises
</commit_message>
<xml_diff>
--- a/Courses/Software-Sciences/Module-2-DS-and-Algo-New/08-String-Processing/08-String-Processing-Exercises.docx
+++ b/Courses/Software-Sciences/Module-2-DS-and-Algo-New/08-String-Processing/08-String-Processing-Exercises.docx
@@ -4,7 +4,7 @@
   <w:body>
     <w:p>
       <w:pPr>
-        <w:pStyle w:val="1"/>
+        <w:pStyle w:val="Heading1"/>
         <w:spacing w:line="240" w:lineRule="auto"/>
         <w:jc w:val="center"/>
         <w:rPr>
@@ -54,7 +54,7 @@
       <w:hyperlink r:id="rId8">
         <w:r>
           <w:rPr>
-            <w:rStyle w:val="a9"/>
+            <w:rStyle w:val="Hyperlink"/>
           </w:rPr>
           <w:t>https://judge.softuni.bg/Contests/3176/String-Processing</w:t>
         </w:r>
@@ -65,7 +65,7 @@
     </w:p>
     <w:p>
       <w:pPr>
-        <w:pStyle w:val="2"/>
+        <w:pStyle w:val="Heading2"/>
         <w:rPr>
           <w:noProof/>
         </w:rPr>
@@ -76,11 +76,9 @@
         </w:rPr>
         <w:t xml:space="preserve">Валидни </w:t>
       </w:r>
-      <w:proofErr w:type="spellStart"/>
       <w:r>
         <w:t>потребителски</w:t>
       </w:r>
-      <w:proofErr w:type="spellEnd"/>
       <w:r>
         <w:rPr>
           <w:noProof/>
@@ -113,6 +111,12 @@
         <w:rPr>
           <w:noProof/>
         </w:rPr>
+        <w:t>,</w:t>
+      </w:r>
+      <w:r>
+        <w:rPr>
+          <w:noProof/>
+        </w:rPr>
         <w:t xml:space="preserve"> разделени с</w:t>
       </w:r>
       <w:r>
@@ -163,7 +167,7 @@
           <w:bCs/>
           <w:noProof/>
         </w:rPr>
-        <w:t xml:space="preserve">валидините </w:t>
+        <w:t xml:space="preserve">валидните </w:t>
       </w:r>
       <w:r>
         <w:rPr>
@@ -184,7 +188,27 @@
         <w:rPr>
           <w:noProof/>
         </w:rPr>
-        <w:t>Едно потребителско име е валидно когато</w:t>
+        <w:t xml:space="preserve">Едно потребителско име е </w:t>
+      </w:r>
+      <w:r>
+        <w:rPr>
+          <w:b/>
+          <w:bCs/>
+          <w:noProof/>
+        </w:rPr>
+        <w:t>валидно</w:t>
+      </w:r>
+      <w:r>
+        <w:rPr>
+          <w:noProof/>
+        </w:rPr>
+        <w:t>,</w:t>
+      </w:r>
+      <w:r>
+        <w:rPr>
+          <w:noProof/>
+        </w:rPr>
+        <w:t xml:space="preserve"> когато</w:t>
       </w:r>
       <w:r>
         <w:rPr>
@@ -195,7 +219,7 @@
     </w:p>
     <w:p>
       <w:pPr>
-        <w:pStyle w:val="ac"/>
+        <w:pStyle w:val="ListParagraph"/>
         <w:numPr>
           <w:ilvl w:val="0"/>
           <w:numId w:val="8"/>
@@ -220,12 +244,21 @@
           <w:noProof/>
           <w:lang w:val="bg-BG"/>
         </w:rPr>
-        <w:t>му е между 3 и 16 символа</w:t>
+        <w:t xml:space="preserve">му е между </w:t>
+      </w:r>
+      <w:r>
+        <w:rPr>
+          <w:b/>
+          <w:bCs/>
+          <w:noProof/>
+          <w:lang w:val="bg-BG"/>
+        </w:rPr>
+        <w:t>3 и 16 символа</w:t>
       </w:r>
     </w:p>
     <w:p>
       <w:pPr>
-        <w:pStyle w:val="ac"/>
+        <w:pStyle w:val="ListParagraph"/>
         <w:numPr>
           <w:ilvl w:val="0"/>
           <w:numId w:val="8"/>
@@ -255,7 +288,7 @@
     </w:p>
     <w:p>
       <w:pPr>
-        <w:pStyle w:val="3"/>
+        <w:pStyle w:val="Heading3"/>
         <w:rPr>
           <w:lang w:val="bg-BG"/>
         </w:rPr>
@@ -266,14 +299,14 @@
     </w:p>
     <w:tbl>
       <w:tblPr>
-        <w:tblStyle w:val="af"/>
+        <w:tblStyle w:val="TableGrid"/>
         <w:tblW w:w="7598" w:type="dxa"/>
         <w:tblInd w:w="85" w:type="dxa"/>
         <w:tblCellMar>
-          <w:top w:w="57" w:type="dxa"/>
-          <w:left w:w="85" w:type="dxa"/>
-          <w:bottom w:w="57" w:type="dxa"/>
-          <w:right w:w="85" w:type="dxa"/>
+          <w:top w:w="85" w:type="dxa"/>
+          <w:left w:w="142" w:type="dxa"/>
+          <w:bottom w:w="85" w:type="dxa"/>
+          <w:right w:w="142" w:type="dxa"/>
         </w:tblCellMar>
         <w:tblLook w:val="04A0" w:firstRow="1" w:lastRow="0" w:firstColumn="1" w:lastColumn="0" w:noHBand="0" w:noVBand="1"/>
       </w:tblPr>
@@ -470,7 +503,7 @@
     </w:tbl>
     <w:p>
       <w:pPr>
-        <w:pStyle w:val="2"/>
+        <w:pStyle w:val="Heading2"/>
       </w:pPr>
       <w:r>
         <w:rPr>
@@ -489,7 +522,21 @@
         <w:rPr>
           <w:noProof/>
         </w:rPr>
-        <w:t>Напишете програма, която чете масив от низове. Всеки низ трябва да бъде повторен</w:t>
+        <w:t xml:space="preserve">Напишете програма, която чете </w:t>
+      </w:r>
+      <w:r>
+        <w:rPr>
+          <w:b/>
+          <w:bCs/>
+          <w:noProof/>
+        </w:rPr>
+        <w:t>масив от низове</w:t>
+      </w:r>
+      <w:r>
+        <w:rPr>
+          <w:noProof/>
+        </w:rPr>
+        <w:t>. Всеки низ трябва да бъде повторен</w:t>
       </w:r>
       <w:r>
         <w:rPr>
@@ -517,7 +564,21 @@
         <w:rPr>
           <w:noProof/>
         </w:rPr>
-        <w:t xml:space="preserve">е дължината на низа. </w:t>
+        <w:t xml:space="preserve">е </w:t>
+      </w:r>
+      <w:r>
+        <w:rPr>
+          <w:b/>
+          <w:bCs/>
+          <w:noProof/>
+        </w:rPr>
+        <w:t>дължината</w:t>
+      </w:r>
+      <w:r>
+        <w:rPr>
+          <w:noProof/>
+        </w:rPr>
+        <w:t xml:space="preserve"> на низа. </w:t>
       </w:r>
       <w:r>
         <w:rPr>
@@ -528,7 +589,7 @@
     </w:p>
     <w:p>
       <w:pPr>
-        <w:pStyle w:val="3"/>
+        <w:pStyle w:val="Heading3"/>
         <w:rPr>
           <w:lang w:val="bg-BG"/>
         </w:rPr>
@@ -539,9 +600,16 @@
     </w:p>
     <w:tbl>
       <w:tblPr>
-        <w:tblStyle w:val="af"/>
+        <w:tblStyle w:val="TableGrid"/>
         <w:tblW w:w="0" w:type="auto"/>
+        <w:tblInd w:w="-8" w:type="dxa"/>
         <w:tblLayout w:type="fixed"/>
+        <w:tblCellMar>
+          <w:top w:w="85" w:type="dxa"/>
+          <w:left w:w="142" w:type="dxa"/>
+          <w:bottom w:w="85" w:type="dxa"/>
+          <w:right w:w="142" w:type="dxa"/>
+        </w:tblCellMar>
         <w:tblLook w:val="04A0" w:firstRow="1" w:lastRow="0" w:firstColumn="1" w:lastColumn="0" w:noHBand="0" w:noVBand="1"/>
       </w:tblPr>
       <w:tblGrid>
@@ -571,7 +639,6 @@
                 <w:rFonts w:ascii="Calibri" w:eastAsia="Calibri" w:hAnsi="Calibri" w:cs="Calibri"/>
               </w:rPr>
             </w:pPr>
-            <w:proofErr w:type="spellStart"/>
             <w:r>
               <w:rPr>
                 <w:rFonts w:ascii="Calibri" w:eastAsia="Calibri" w:hAnsi="Calibri" w:cs="Calibri"/>
@@ -580,7 +647,6 @@
               </w:rPr>
               <w:t>Вход</w:t>
             </w:r>
-            <w:proofErr w:type="spellEnd"/>
           </w:p>
         </w:tc>
         <w:tc>
@@ -603,7 +669,6 @@
                 <w:rFonts w:ascii="Calibri" w:eastAsia="Calibri" w:hAnsi="Calibri" w:cs="Calibri"/>
               </w:rPr>
             </w:pPr>
-            <w:proofErr w:type="spellStart"/>
             <w:r>
               <w:rPr>
                 <w:rFonts w:ascii="Calibri" w:eastAsia="Calibri" w:hAnsi="Calibri" w:cs="Calibri"/>
@@ -612,7 +677,6 @@
               </w:rPr>
               <w:t>Изход</w:t>
             </w:r>
-            <w:proofErr w:type="spellEnd"/>
           </w:p>
         </w:tc>
       </w:tr>
@@ -642,21 +706,7 @@
               <w:rPr>
                 <w:rFonts w:ascii="Consolas" w:eastAsia="Consolas" w:hAnsi="Consolas" w:cs="Consolas"/>
               </w:rPr>
-              <w:t xml:space="preserve">hi </w:t>
-            </w:r>
-            <w:proofErr w:type="spellStart"/>
-            <w:r>
-              <w:rPr>
-                <w:rFonts w:ascii="Consolas" w:eastAsia="Consolas" w:hAnsi="Consolas" w:cs="Consolas"/>
-              </w:rPr>
-              <w:t>abc</w:t>
-            </w:r>
-            <w:proofErr w:type="spellEnd"/>
-            <w:r>
-              <w:rPr>
-                <w:rFonts w:ascii="Consolas" w:eastAsia="Consolas" w:hAnsi="Consolas" w:cs="Consolas"/>
-              </w:rPr>
-              <w:t xml:space="preserve"> add</w:t>
+              <w:t>hi abc add</w:t>
             </w:r>
           </w:p>
         </w:tc>
@@ -678,14 +728,12 @@
                 <w:rFonts w:ascii="Consolas" w:eastAsia="Consolas" w:hAnsi="Consolas" w:cs="Consolas"/>
               </w:rPr>
             </w:pPr>
-            <w:proofErr w:type="spellStart"/>
             <w:r>
               <w:rPr>
                 <w:rFonts w:ascii="Consolas" w:eastAsia="Consolas" w:hAnsi="Consolas" w:cs="Consolas"/>
               </w:rPr>
               <w:t>hihiabcabcabcaddaddadd</w:t>
             </w:r>
-            <w:proofErr w:type="spellEnd"/>
           </w:p>
         </w:tc>
       </w:tr>
@@ -737,14 +785,12 @@
                 <w:rFonts w:ascii="Consolas" w:eastAsia="Consolas" w:hAnsi="Consolas" w:cs="Consolas"/>
               </w:rPr>
             </w:pPr>
-            <w:proofErr w:type="spellStart"/>
             <w:r>
               <w:rPr>
                 <w:rFonts w:ascii="Consolas" w:eastAsia="Consolas" w:hAnsi="Consolas" w:cs="Consolas"/>
               </w:rPr>
               <w:t>workworkworkwork</w:t>
             </w:r>
-            <w:proofErr w:type="spellEnd"/>
           </w:p>
         </w:tc>
       </w:tr>
@@ -796,21 +842,19 @@
                 <w:rFonts w:ascii="Consolas" w:eastAsia="Consolas" w:hAnsi="Consolas" w:cs="Consolas"/>
               </w:rPr>
             </w:pPr>
-            <w:proofErr w:type="spellStart"/>
             <w:r>
               <w:rPr>
                 <w:rFonts w:ascii="Consolas" w:eastAsia="Consolas" w:hAnsi="Consolas" w:cs="Consolas"/>
               </w:rPr>
               <w:t>ballballballball</w:t>
             </w:r>
-            <w:proofErr w:type="spellEnd"/>
           </w:p>
         </w:tc>
       </w:tr>
     </w:tbl>
     <w:p>
       <w:pPr>
-        <w:pStyle w:val="3"/>
+        <w:pStyle w:val="Heading3"/>
         <w:rPr>
           <w:lang w:val="bg-BG"/>
         </w:rPr>
@@ -827,14 +871,16 @@
     </w:p>
     <w:p>
       <w:pPr>
-        <w:pStyle w:val="ac"/>
+        <w:pStyle w:val="ListParagraph"/>
         <w:numPr>
           <w:ilvl w:val="0"/>
-          <w:numId w:val="3"/>
+          <w:numId w:val="9"/>
         </w:numPr>
         <w:spacing w:before="0" w:after="200" w:line="240" w:lineRule="auto"/>
         <w:rPr>
           <w:rFonts w:ascii="Calibri" w:eastAsia="Calibri" w:hAnsi="Calibri" w:cs="Calibri"/>
+          <w:b/>
+          <w:bCs/>
           <w:noProof/>
           <w:color w:val="000000" w:themeColor="text1"/>
           <w:lang w:val="bg-BG"/>
@@ -846,20 +892,23 @@
           <w:noProof/>
           <w:color w:val="000000" w:themeColor="text1"/>
         </w:rPr>
-        <w:t>Четем дължината на низа</w:t>
+        <w:t xml:space="preserve">Четем </w:t>
       </w:r>
       <w:r>
         <w:rPr>
           <w:rFonts w:ascii="Calibri" w:eastAsia="Calibri" w:hAnsi="Calibri" w:cs="Calibri"/>
+          <w:b/>
+          <w:bCs/>
           <w:noProof/>
           <w:color w:val="000000" w:themeColor="text1"/>
         </w:rPr>
-        <w:t>.</w:t>
+        <w:t>дължината на низа</w:t>
       </w:r>
     </w:p>
     <w:p>
       <w:pPr>
-        <w:spacing w:line="240" w:lineRule="auto"/>
+        <w:spacing w:before="0" w:after="200" w:line="240" w:lineRule="auto"/>
+        <w:ind w:left="720"/>
         <w:rPr>
           <w:rFonts w:ascii="Calibri" w:eastAsia="Calibri" w:hAnsi="Calibri" w:cs="Calibri"/>
           <w:noProof/>
@@ -872,9 +921,9 @@
           <w:noProof/>
         </w:rPr>
         <w:drawing>
-          <wp:inline distT="0" distB="0" distL="0" distR="0" wp14:anchorId="1236EB6C" wp14:editId="26EAE34F">
-            <wp:extent cx="3752850" cy="266700"/>
-            <wp:effectExtent l="0" t="0" r="0" b="0"/>
+          <wp:inline distT="0" distB="0" distL="0" distR="0" wp14:anchorId="26FA30A3" wp14:editId="625A6182">
+            <wp:extent cx="3309340" cy="235182"/>
+            <wp:effectExtent l="12700" t="12700" r="5715" b="19050"/>
             <wp:docPr id="1857216285" name="Картина 1857216285"/>
             <wp:cNvGraphicFramePr>
               <a:graphicFrameLocks xmlns:a="http://schemas.openxmlformats.org/drawingml/2006/main" noChangeAspect="1"/>
@@ -901,11 +950,18 @@
                   <pic:spPr>
                     <a:xfrm>
                       <a:off x="0" y="0"/>
-                      <a:ext cx="3752850" cy="266700"/>
+                      <a:ext cx="3559622" cy="252969"/>
                     </a:xfrm>
                     <a:prstGeom prst="rect">
                       <a:avLst/>
                     </a:prstGeom>
+                    <a:ln>
+                      <a:solidFill>
+                        <a:schemeClr val="bg1">
+                          <a:lumMod val="75000"/>
+                        </a:schemeClr>
+                      </a:solidFill>
+                    </a:ln>
                   </pic:spPr>
                 </pic:pic>
               </a:graphicData>
@@ -913,13 +969,22 @@
           </wp:inline>
         </w:drawing>
       </w:r>
+      <w:r>
+        <w:rPr>
+          <w:rFonts w:ascii="Calibri" w:eastAsia="Calibri" w:hAnsi="Calibri" w:cs="Calibri"/>
+          <w:noProof/>
+          <w:color w:val="000000" w:themeColor="text1"/>
+          <w:lang w:val="bg-BG"/>
+        </w:rPr>
+        <w:t>s</w:t>
+      </w:r>
     </w:p>
     <w:p>
       <w:pPr>
-        <w:pStyle w:val="ac"/>
+        <w:pStyle w:val="ListParagraph"/>
         <w:numPr>
           <w:ilvl w:val="0"/>
-          <w:numId w:val="3"/>
+          <w:numId w:val="9"/>
         </w:numPr>
         <w:spacing w:before="0" w:after="200" w:line="240" w:lineRule="auto"/>
         <w:rPr>
@@ -959,6 +1024,7 @@
     <w:p>
       <w:pPr>
         <w:spacing w:line="240" w:lineRule="auto"/>
+        <w:ind w:left="720"/>
         <w:rPr>
           <w:rFonts w:ascii="Calibri" w:eastAsia="Calibri" w:hAnsi="Calibri" w:cs="Calibri"/>
           <w:noProof/>
@@ -971,9 +1037,9 @@
           <w:noProof/>
         </w:rPr>
         <w:drawing>
-          <wp:inline distT="0" distB="0" distL="0" distR="0" wp14:anchorId="03ED65EA" wp14:editId="5D7170EF">
-            <wp:extent cx="3943350" cy="247650"/>
-            <wp:effectExtent l="0" t="0" r="0" b="0"/>
+          <wp:inline distT="0" distB="0" distL="0" distR="0" wp14:anchorId="0A989FE9" wp14:editId="15183B67">
+            <wp:extent cx="3250617" cy="204145"/>
+            <wp:effectExtent l="12700" t="12700" r="13335" b="12065"/>
             <wp:docPr id="1113573001" name="Картина 1113573001"/>
             <wp:cNvGraphicFramePr>
               <a:graphicFrameLocks xmlns:a="http://schemas.openxmlformats.org/drawingml/2006/main" noChangeAspect="1"/>
@@ -1000,11 +1066,18 @@
                   <pic:spPr>
                     <a:xfrm>
                       <a:off x="0" y="0"/>
-                      <a:ext cx="3943350" cy="247650"/>
+                      <a:ext cx="3375931" cy="212015"/>
                     </a:xfrm>
                     <a:prstGeom prst="rect">
                       <a:avLst/>
                     </a:prstGeom>
+                    <a:ln>
+                      <a:solidFill>
+                        <a:schemeClr val="bg1">
+                          <a:lumMod val="75000"/>
+                        </a:schemeClr>
+                      </a:solidFill>
+                    </a:ln>
                   </pic:spPr>
                 </pic:pic>
               </a:graphicData>
@@ -1015,10 +1088,10 @@
     </w:p>
     <w:p>
       <w:pPr>
-        <w:pStyle w:val="ac"/>
+        <w:pStyle w:val="ListParagraph"/>
         <w:numPr>
           <w:ilvl w:val="0"/>
-          <w:numId w:val="3"/>
+          <w:numId w:val="9"/>
         </w:numPr>
         <w:spacing w:before="0" w:after="200" w:line="240" w:lineRule="auto"/>
         <w:rPr>
@@ -1034,20 +1107,33 @@
           <w:noProof/>
           <w:color w:val="000000" w:themeColor="text1"/>
         </w:rPr>
-        <w:t>Минаваме през всеки елемент от масива</w:t>
+        <w:t xml:space="preserve">Минаваме през </w:t>
       </w:r>
       <w:r>
         <w:rPr>
           <w:rFonts w:ascii="Calibri" w:eastAsia="Calibri" w:hAnsi="Calibri" w:cs="Calibri"/>
+          <w:b/>
+          <w:bCs/>
           <w:noProof/>
           <w:color w:val="000000" w:themeColor="text1"/>
         </w:rPr>
-        <w:t>.</w:t>
+        <w:t>всеки елемент от масива</w:t>
+      </w:r>
+      <w:r>
+        <w:rPr>
+          <w:rFonts w:ascii="Calibri" w:eastAsia="Calibri" w:hAnsi="Calibri" w:cs="Calibri"/>
+          <w:b/>
+          <w:bCs/>
+          <w:noProof/>
+          <w:color w:val="000000" w:themeColor="text1"/>
+        </w:rPr>
+        <w:softHyphen/>
       </w:r>
     </w:p>
     <w:p>
       <w:pPr>
         <w:spacing w:line="240" w:lineRule="auto"/>
+        <w:ind w:left="720"/>
         <w:rPr>
           <w:rFonts w:ascii="Calibri" w:eastAsia="Calibri" w:hAnsi="Calibri" w:cs="Calibri"/>
           <w:noProof/>
@@ -1061,9 +1147,9 @@
         </w:rPr>
         <w:lastRenderedPageBreak/>
         <w:drawing>
-          <wp:inline distT="0" distB="0" distL="0" distR="0" wp14:anchorId="7F20E0DF" wp14:editId="4B94D6E2">
+          <wp:inline distT="0" distB="0" distL="0" distR="0" wp14:anchorId="2878FAB8" wp14:editId="44372907">
             <wp:extent cx="2552700" cy="819150"/>
-            <wp:effectExtent l="0" t="0" r="0" b="0"/>
+            <wp:effectExtent l="12700" t="12700" r="12700" b="19050"/>
             <wp:docPr id="851783341" name="Картина 851783341" descr="Logo&#10;&#10;Description automatically generated with medium confidence"/>
             <wp:cNvGraphicFramePr>
               <a:graphicFrameLocks xmlns:a="http://schemas.openxmlformats.org/drawingml/2006/main" noChangeAspect="1"/>
@@ -1095,6 +1181,13 @@
                     <a:prstGeom prst="rect">
                       <a:avLst/>
                     </a:prstGeom>
+                    <a:ln>
+                      <a:solidFill>
+                        <a:schemeClr val="bg1">
+                          <a:lumMod val="75000"/>
+                        </a:schemeClr>
+                      </a:solidFill>
+                    </a:ln>
                   </pic:spPr>
                 </pic:pic>
               </a:graphicData>
@@ -1105,14 +1198,16 @@
     </w:p>
     <w:p>
       <w:pPr>
-        <w:pStyle w:val="ac"/>
+        <w:pStyle w:val="ListParagraph"/>
         <w:numPr>
           <w:ilvl w:val="0"/>
-          <w:numId w:val="3"/>
+          <w:numId w:val="9"/>
         </w:numPr>
         <w:spacing w:before="0" w:after="200" w:line="240" w:lineRule="auto"/>
         <w:rPr>
           <w:rFonts w:ascii="Calibri" w:eastAsia="Calibri" w:hAnsi="Calibri" w:cs="Calibri"/>
+          <w:b/>
+          <w:bCs/>
           <w:noProof/>
           <w:color w:val="000000" w:themeColor="text1"/>
           <w:lang w:val="bg-BG"/>
@@ -1124,12 +1219,23 @@
           <w:noProof/>
           <w:color w:val="000000" w:themeColor="text1"/>
         </w:rPr>
-        <w:t>Намираме дължината на думата</w:t>
+        <w:t xml:space="preserve">Намираме </w:t>
+      </w:r>
+      <w:r>
+        <w:rPr>
+          <w:rFonts w:ascii="Calibri" w:eastAsia="Calibri" w:hAnsi="Calibri" w:cs="Calibri"/>
+          <w:b/>
+          <w:bCs/>
+          <w:noProof/>
+          <w:color w:val="000000" w:themeColor="text1"/>
+        </w:rPr>
+        <w:t>дължината на думата</w:t>
       </w:r>
     </w:p>
     <w:p>
       <w:pPr>
         <w:spacing w:line="240" w:lineRule="auto"/>
+        <w:ind w:left="720"/>
         <w:rPr>
           <w:rFonts w:ascii="Calibri" w:eastAsia="Calibri" w:hAnsi="Calibri" w:cs="Calibri"/>
           <w:noProof/>
@@ -1142,9 +1248,9 @@
           <w:noProof/>
         </w:rPr>
         <w:drawing>
-          <wp:inline distT="0" distB="0" distL="0" distR="0" wp14:anchorId="6D23F859" wp14:editId="3B957418">
+          <wp:inline distT="0" distB="0" distL="0" distR="0" wp14:anchorId="6375A898" wp14:editId="33D1B9B1">
             <wp:extent cx="2400300" cy="1104900"/>
-            <wp:effectExtent l="0" t="0" r="0" b="0"/>
+            <wp:effectExtent l="12700" t="12700" r="12700" b="12700"/>
             <wp:docPr id="316088263" name="Картина 316088263" descr="Text&#10;&#10;Description automatically generated"/>
             <wp:cNvGraphicFramePr>
               <a:graphicFrameLocks xmlns:a="http://schemas.openxmlformats.org/drawingml/2006/main" noChangeAspect="1"/>
@@ -1176,6 +1282,13 @@
                     <a:prstGeom prst="rect">
                       <a:avLst/>
                     </a:prstGeom>
+                    <a:ln>
+                      <a:solidFill>
+                        <a:schemeClr val="bg1">
+                          <a:lumMod val="75000"/>
+                        </a:schemeClr>
+                      </a:solidFill>
+                    </a:ln>
                   </pic:spPr>
                 </pic:pic>
               </a:graphicData>
@@ -1186,10 +1299,10 @@
     </w:p>
     <w:p>
       <w:pPr>
-        <w:pStyle w:val="ac"/>
+        <w:pStyle w:val="ListParagraph"/>
         <w:numPr>
           <w:ilvl w:val="0"/>
-          <w:numId w:val="3"/>
+          <w:numId w:val="9"/>
         </w:numPr>
         <w:spacing w:before="0" w:after="200" w:line="240" w:lineRule="auto"/>
         <w:rPr>
@@ -1236,7 +1349,7 @@
     </w:p>
     <w:p>
       <w:pPr>
-        <w:pStyle w:val="2"/>
+        <w:pStyle w:val="Heading2"/>
       </w:pPr>
       <w:r>
         <w:rPr>
@@ -1359,15 +1472,16 @@
           <w:noProof/>
           <w:color w:val="000000" w:themeColor="text1"/>
         </w:rPr>
-        <w:t>ървия във втроия низ. Накрая отпечатайте низ</w:t>
+        <w:t>ървия във вто</w:t>
       </w:r>
       <w:r>
         <w:rPr>
           <w:rFonts w:ascii="Calibri" w:eastAsia="Calibri" w:hAnsi="Calibri" w:cs="Calibri"/>
           <w:noProof/>
           <w:color w:val="000000" w:themeColor="text1"/>
-        </w:rPr>
-        <w:t>а</w:t>
+          <w:lang w:val="bg-BG"/>
+        </w:rPr>
+        <w:t>р</w:t>
       </w:r>
       <w:r>
         <w:rPr>
@@ -1375,12 +1489,29 @@
           <w:noProof/>
           <w:color w:val="000000" w:themeColor="text1"/>
         </w:rPr>
-        <w:t>.</w:t>
+        <w:t xml:space="preserve">ия низ. Накрая отпечатайте </w:t>
+      </w:r>
+      <w:r>
+        <w:rPr>
+          <w:rFonts w:ascii="Calibri" w:eastAsia="Calibri" w:hAnsi="Calibri" w:cs="Calibri"/>
+          <w:noProof/>
+          <w:color w:val="000000" w:themeColor="text1"/>
+          <w:lang w:val="bg-BG"/>
+        </w:rPr>
+        <w:t xml:space="preserve">обработения </w:t>
+      </w:r>
+      <w:r>
+        <w:rPr>
+          <w:rFonts w:ascii="Calibri" w:eastAsia="Calibri" w:hAnsi="Calibri" w:cs="Calibri"/>
+          <w:noProof/>
+          <w:color w:val="000000" w:themeColor="text1"/>
+        </w:rPr>
+        <w:t>низ.</w:t>
       </w:r>
     </w:p>
     <w:p>
       <w:pPr>
-        <w:pStyle w:val="3"/>
+        <w:pStyle w:val="Heading3"/>
         <w:rPr>
           <w:lang w:val="bg-BG"/>
         </w:rPr>
@@ -1391,9 +1522,15 @@
     </w:p>
     <w:tbl>
       <w:tblPr>
-        <w:tblStyle w:val="af"/>
+        <w:tblStyle w:val="TableGrid"/>
         <w:tblW w:w="0" w:type="auto"/>
         <w:tblLayout w:type="fixed"/>
+        <w:tblCellMar>
+          <w:top w:w="85" w:type="dxa"/>
+          <w:left w:w="142" w:type="dxa"/>
+          <w:bottom w:w="85" w:type="dxa"/>
+          <w:right w:w="142" w:type="dxa"/>
+        </w:tblCellMar>
         <w:tblLook w:val="04A0" w:firstRow="1" w:lastRow="0" w:firstColumn="1" w:lastColumn="0" w:noHBand="0" w:noVBand="1"/>
       </w:tblPr>
       <w:tblGrid>
@@ -1419,7 +1556,6 @@
                 <w:rFonts w:ascii="Calibri" w:eastAsia="Calibri" w:hAnsi="Calibri" w:cs="Calibri"/>
               </w:rPr>
             </w:pPr>
-            <w:proofErr w:type="spellStart"/>
             <w:r>
               <w:rPr>
                 <w:rFonts w:ascii="Calibri" w:eastAsia="Calibri" w:hAnsi="Calibri" w:cs="Calibri"/>
@@ -1428,7 +1564,6 @@
               </w:rPr>
               <w:t>Вход</w:t>
             </w:r>
-            <w:proofErr w:type="spellEnd"/>
           </w:p>
         </w:tc>
         <w:tc>
@@ -1447,7 +1582,6 @@
                 <w:bCs/>
               </w:rPr>
             </w:pPr>
-            <w:proofErr w:type="spellStart"/>
             <w:r>
               <w:rPr>
                 <w:rFonts w:ascii="Calibri" w:eastAsia="Calibri" w:hAnsi="Calibri" w:cs="Calibri"/>
@@ -1456,7 +1590,6 @@
               </w:rPr>
               <w:t>Изход</w:t>
             </w:r>
-            <w:proofErr w:type="spellEnd"/>
           </w:p>
         </w:tc>
         <w:tc>
@@ -1470,18 +1603,18 @@
               <w:jc w:val="center"/>
               <w:rPr>
                 <w:rFonts w:ascii="Calibri" w:eastAsia="Calibri" w:hAnsi="Calibri" w:cs="Calibri"/>
+                <w:lang w:val="bg-BG"/>
               </w:rPr>
             </w:pPr>
-            <w:proofErr w:type="spellStart"/>
             <w:r>
               <w:rPr>
                 <w:rFonts w:ascii="Calibri" w:eastAsia="Calibri" w:hAnsi="Calibri" w:cs="Calibri"/>
                 <w:b/>
                 <w:bCs/>
-              </w:rPr>
-              <w:t>Коментари</w:t>
-            </w:r>
-            <w:proofErr w:type="spellEnd"/>
+                <w:lang w:val="bg-BG"/>
+              </w:rPr>
+              <w:t>Обяснения</w:t>
+            </w:r>
           </w:p>
         </w:tc>
       </w:tr>
@@ -1516,7 +1649,6 @@
                 <w:rFonts w:ascii="Consolas" w:eastAsia="Consolas" w:hAnsi="Consolas" w:cs="Consolas"/>
               </w:rPr>
             </w:pPr>
-            <w:proofErr w:type="spellStart"/>
             <w:r>
               <w:rPr>
                 <w:rFonts w:ascii="Consolas" w:eastAsia="Consolas" w:hAnsi="Consolas" w:cs="Consolas"/>
@@ -1535,7 +1667,6 @@
               </w:rPr>
               <w:t>iceb</w:t>
             </w:r>
-            <w:proofErr w:type="spellEnd"/>
           </w:p>
         </w:tc>
         <w:tc>
@@ -1550,14 +1681,12 @@
                 <w:rFonts w:ascii="Consolas" w:eastAsia="Consolas" w:hAnsi="Consolas" w:cs="Consolas"/>
               </w:rPr>
             </w:pPr>
-            <w:proofErr w:type="spellStart"/>
             <w:r>
               <w:rPr>
                 <w:rFonts w:ascii="Consolas" w:eastAsia="Consolas" w:hAnsi="Consolas" w:cs="Consolas"/>
               </w:rPr>
               <w:t>kgb</w:t>
             </w:r>
-            <w:proofErr w:type="spellEnd"/>
           </w:p>
         </w:tc>
         <w:tc>
@@ -1570,27 +1699,29 @@
               <w:jc w:val="both"/>
               <w:rPr>
                 <w:rFonts w:eastAsiaTheme="minorEastAsia"/>
+                <w:lang w:val="bg-BG"/>
               </w:rPr>
             </w:pPr>
             <w:r>
               <w:rPr>
                 <w:rFonts w:eastAsiaTheme="minorEastAsia"/>
-              </w:rPr>
-              <w:t>We remove ice once and we get "</w:t>
-            </w:r>
-            <w:proofErr w:type="spellStart"/>
+                <w:lang w:val="bg-BG"/>
+              </w:rPr>
+              <w:t xml:space="preserve">Първо премахваме ice един път и получаваме </w:t>
+            </w:r>
             <w:r>
               <w:rPr>
                 <w:rFonts w:eastAsiaTheme="minorEastAsia"/>
-              </w:rPr>
-              <w:t>kgiciceeb</w:t>
-            </w:r>
-            <w:proofErr w:type="spellEnd"/>
+                <w:lang w:val="bg-BG"/>
+              </w:rPr>
+              <w:t>"kgiciceeb"</w:t>
+            </w:r>
             <w:r>
               <w:rPr>
                 <w:rFonts w:eastAsiaTheme="minorEastAsia"/>
-              </w:rPr>
-              <w:t>"</w:t>
+                <w:lang w:val="bg-BG"/>
+              </w:rPr>
+              <w:t>.</w:t>
             </w:r>
           </w:p>
           <w:p>
@@ -1599,27 +1730,57 @@
               <w:jc w:val="both"/>
               <w:rPr>
                 <w:rFonts w:eastAsiaTheme="minorEastAsia"/>
+                <w:lang w:val="bg-BG"/>
               </w:rPr>
             </w:pPr>
             <w:r>
               <w:rPr>
                 <w:rFonts w:eastAsiaTheme="minorEastAsia"/>
-              </w:rPr>
-              <w:t>We match "ice" one more time and we get "</w:t>
-            </w:r>
-            <w:proofErr w:type="spellStart"/>
+                <w:lang w:val="bg-BG"/>
+              </w:rPr>
+              <w:t>После п</w:t>
+            </w:r>
             <w:r>
               <w:rPr>
                 <w:rFonts w:eastAsiaTheme="minorEastAsia"/>
-              </w:rPr>
-              <w:t>kgiceb</w:t>
-            </w:r>
-            <w:proofErr w:type="spellEnd"/>
+                <w:lang w:val="bg-BG"/>
+              </w:rPr>
+              <w:t xml:space="preserve">ремахваме ice </w:t>
+            </w:r>
             <w:r>
               <w:rPr>
                 <w:rFonts w:eastAsiaTheme="minorEastAsia"/>
-              </w:rPr>
-              <w:t>"</w:t>
+                <w:lang w:val="bg-BG"/>
+              </w:rPr>
+              <w:t xml:space="preserve">още веднъж </w:t>
+            </w:r>
+            <w:r>
+              <w:rPr>
+                <w:rFonts w:eastAsiaTheme="minorEastAsia"/>
+                <w:lang w:val="bg-BG"/>
+              </w:rPr>
+              <w:t xml:space="preserve">и получаваме </w:t>
+            </w:r>
+            <w:r>
+              <w:rPr>
+                <w:rFonts w:eastAsiaTheme="minorEastAsia"/>
+                <w:lang w:val="bg-BG"/>
+              </w:rPr>
+              <w:t>"k</w:t>
+            </w:r>
+            <w:r>
+              <w:rPr>
+                <w:rFonts w:eastAsiaTheme="minorEastAsia"/>
+                <w:lang w:val="bg-BG"/>
+              </w:rPr>
+              <w:t>g</w:t>
+            </w:r>
+            <w:r>
+              <w:rPr>
+                <w:rFonts w:eastAsiaTheme="minorEastAsia"/>
+                <w:lang w:val="bg-BG"/>
+              </w:rPr>
+              <w:t>iceb".</w:t>
             </w:r>
           </w:p>
           <w:p>
@@ -1628,207 +1789,20 @@
               <w:jc w:val="both"/>
               <w:rPr>
                 <w:rFonts w:eastAsiaTheme="minorEastAsia"/>
+                <w:lang w:val="bg-BG"/>
               </w:rPr>
             </w:pPr>
             <w:r>
               <w:rPr>
                 <w:rFonts w:eastAsiaTheme="minorEastAsia"/>
-              </w:rPr>
-              <w:t xml:space="preserve">There is one more match. The </w:t>
-            </w:r>
-            <w:proofErr w:type="spellStart"/>
+                <w:lang w:val="bg-BG"/>
+              </w:rPr>
+              <w:t>Накрая премахваме отново и получаваме "kgb"</w:t>
+            </w:r>
             <w:r>
               <w:rPr>
                 <w:rFonts w:eastAsiaTheme="minorEastAsia"/>
-              </w:rPr>
-              <w:t>finam</w:t>
-            </w:r>
-            <w:proofErr w:type="spellEnd"/>
-            <w:r>
-              <w:rPr>
-                <w:rFonts w:eastAsiaTheme="minorEastAsia"/>
-              </w:rPr>
-              <w:t xml:space="preserve"> result is "</w:t>
-            </w:r>
-            <w:proofErr w:type="spellStart"/>
-            <w:r>
-              <w:rPr>
-                <w:rFonts w:eastAsiaTheme="minorEastAsia"/>
-              </w:rPr>
-              <w:t>kgb</w:t>
-            </w:r>
-            <w:proofErr w:type="spellEnd"/>
-            <w:r>
-              <w:rPr>
-                <w:rFonts w:eastAsiaTheme="minorEastAsia"/>
-              </w:rPr>
-              <w:t>"</w:t>
-            </w:r>
-          </w:p>
-          <w:p>
-            <w:pPr>
-              <w:spacing w:before="40" w:after="40" w:line="276" w:lineRule="auto"/>
-              <w:jc w:val="both"/>
-              <w:rPr>
-                <w:rFonts w:eastAsiaTheme="minorEastAsia"/>
-              </w:rPr>
-            </w:pPr>
-            <w:proofErr w:type="spellStart"/>
-            <w:r>
-              <w:rPr>
-                <w:rFonts w:eastAsiaTheme="minorEastAsia"/>
-              </w:rPr>
-              <w:t>Първо</w:t>
-            </w:r>
-            <w:proofErr w:type="spellEnd"/>
-            <w:r>
-              <w:rPr>
-                <w:rFonts w:eastAsiaTheme="minorEastAsia"/>
-              </w:rPr>
-              <w:t xml:space="preserve"> </w:t>
-            </w:r>
-            <w:proofErr w:type="spellStart"/>
-            <w:r>
-              <w:rPr>
-                <w:rFonts w:eastAsiaTheme="minorEastAsia"/>
-              </w:rPr>
-              <w:t>премахваме</w:t>
-            </w:r>
-            <w:proofErr w:type="spellEnd"/>
-            <w:r>
-              <w:rPr>
-                <w:rFonts w:eastAsiaTheme="minorEastAsia"/>
-              </w:rPr>
-              <w:t xml:space="preserve"> ice и </w:t>
-            </w:r>
-            <w:proofErr w:type="spellStart"/>
-            <w:r>
-              <w:rPr>
-                <w:rFonts w:eastAsiaTheme="minorEastAsia"/>
-              </w:rPr>
-              <w:t>получаваме</w:t>
-            </w:r>
-            <w:proofErr w:type="spellEnd"/>
-            <w:r>
-              <w:rPr>
-                <w:rFonts w:eastAsiaTheme="minorEastAsia"/>
-              </w:rPr>
-              <w:t xml:space="preserve"> </w:t>
-            </w:r>
-            <w:r>
-              <w:rPr>
-                <w:rFonts w:eastAsiaTheme="minorEastAsia"/>
-              </w:rPr>
-              <w:t>"</w:t>
-            </w:r>
-            <w:proofErr w:type="spellStart"/>
-            <w:r>
-              <w:rPr>
-                <w:rFonts w:eastAsiaTheme="minorEastAsia"/>
-              </w:rPr>
-              <w:t>k</w:t>
-            </w:r>
-            <w:r>
-              <w:rPr>
-                <w:rFonts w:eastAsiaTheme="minorEastAsia"/>
-              </w:rPr>
-              <w:t>g</w:t>
-            </w:r>
-            <w:r>
-              <w:rPr>
-                <w:rFonts w:eastAsiaTheme="minorEastAsia"/>
-              </w:rPr>
-              <w:t>iceb</w:t>
-            </w:r>
-            <w:proofErr w:type="spellEnd"/>
-            <w:r>
-              <w:rPr>
-                <w:rFonts w:eastAsiaTheme="minorEastAsia"/>
-              </w:rPr>
-              <w:t>".</w:t>
-            </w:r>
-          </w:p>
-          <w:p>
-            <w:pPr>
-              <w:spacing w:before="40" w:after="40" w:line="276" w:lineRule="auto"/>
-              <w:jc w:val="both"/>
-              <w:rPr>
-                <w:rFonts w:eastAsiaTheme="minorEastAsia"/>
-              </w:rPr>
-            </w:pPr>
-            <w:proofErr w:type="spellStart"/>
-            <w:r>
-              <w:rPr>
-                <w:rFonts w:eastAsiaTheme="minorEastAsia"/>
-              </w:rPr>
-              <w:t>Накрая</w:t>
-            </w:r>
-            <w:proofErr w:type="spellEnd"/>
-            <w:r>
-              <w:rPr>
-                <w:rFonts w:eastAsiaTheme="minorEastAsia"/>
-              </w:rPr>
-              <w:t xml:space="preserve"> </w:t>
-            </w:r>
-            <w:proofErr w:type="spellStart"/>
-            <w:r>
-              <w:rPr>
-                <w:rFonts w:eastAsiaTheme="minorEastAsia"/>
-              </w:rPr>
-              <w:t>премахваме</w:t>
-            </w:r>
-            <w:proofErr w:type="spellEnd"/>
-            <w:r>
-              <w:rPr>
-                <w:rFonts w:eastAsiaTheme="minorEastAsia"/>
-              </w:rPr>
-              <w:t xml:space="preserve"> </w:t>
-            </w:r>
-            <w:proofErr w:type="spellStart"/>
-            <w:r>
-              <w:rPr>
-                <w:rFonts w:eastAsiaTheme="minorEastAsia"/>
-              </w:rPr>
-              <w:t>отново</w:t>
-            </w:r>
-            <w:proofErr w:type="spellEnd"/>
-            <w:r>
-              <w:rPr>
-                <w:rFonts w:eastAsiaTheme="minorEastAsia"/>
-              </w:rPr>
-              <w:t xml:space="preserve"> и </w:t>
-            </w:r>
-            <w:proofErr w:type="spellStart"/>
-            <w:r>
-              <w:rPr>
-                <w:rFonts w:eastAsiaTheme="minorEastAsia"/>
-              </w:rPr>
-              <w:t>получаваме</w:t>
-            </w:r>
-            <w:proofErr w:type="spellEnd"/>
-            <w:r>
-              <w:rPr>
-                <w:rFonts w:eastAsiaTheme="minorEastAsia"/>
-              </w:rPr>
-              <w:t xml:space="preserve"> "</w:t>
-            </w:r>
-            <w:proofErr w:type="spellStart"/>
-            <w:r>
-              <w:rPr>
-                <w:rFonts w:eastAsiaTheme="minorEastAsia"/>
-              </w:rPr>
-              <w:t>kgb</w:t>
-            </w:r>
-            <w:proofErr w:type="spellEnd"/>
-            <w:r>
-              <w:rPr>
-                <w:rFonts w:eastAsiaTheme="minorEastAsia"/>
-              </w:rPr>
-              <w:t>"</w:t>
-            </w:r>
-            <w:r>
-              <w:rPr>
-                <w:rFonts w:eastAsiaTheme="minorEastAsia"/>
+                <w:lang w:val="bg-BG"/>
               </w:rPr>
               <w:t xml:space="preserve"> </w:t>
             </w:r>
@@ -1838,7 +1812,7 @@
     </w:tbl>
     <w:p>
       <w:pPr>
-        <w:pStyle w:val="3"/>
+        <w:pStyle w:val="Heading3"/>
         <w:rPr>
           <w:lang w:val="bg-BG"/>
         </w:rPr>
@@ -1849,7 +1823,7 @@
     </w:p>
     <w:p>
       <w:pPr>
-        <w:pStyle w:val="ac"/>
+        <w:pStyle w:val="ListParagraph"/>
         <w:numPr>
           <w:ilvl w:val="0"/>
           <w:numId w:val="2"/>
@@ -1870,18 +1844,10 @@
         </w:rPr>
         <w:t>Четем входа</w:t>
       </w:r>
-      <w:r>
-        <w:rPr>
-          <w:rFonts w:ascii="Calibri" w:eastAsia="Calibri" w:hAnsi="Calibri" w:cs="Calibri"/>
-          <w:noProof/>
-          <w:color w:val="000000" w:themeColor="text1"/>
-        </w:rPr>
-        <w:t>.</w:t>
-      </w:r>
     </w:p>
     <w:p>
       <w:pPr>
-        <w:pStyle w:val="ac"/>
+        <w:pStyle w:val="ListParagraph"/>
         <w:numPr>
           <w:ilvl w:val="0"/>
           <w:numId w:val="2"/>
@@ -1899,12 +1865,30 @@
           <w:noProof/>
           <w:color w:val="000000" w:themeColor="text1"/>
         </w:rPr>
-        <w:t>Намираме първия индекс, където се появява първия низ.</w:t>
+        <w:t xml:space="preserve">Намираме </w:t>
+      </w:r>
+      <w:r>
+        <w:rPr>
+          <w:rFonts w:ascii="Calibri" w:eastAsia="Calibri" w:hAnsi="Calibri" w:cs="Calibri"/>
+          <w:b/>
+          <w:bCs/>
+          <w:noProof/>
+          <w:color w:val="000000" w:themeColor="text1"/>
+        </w:rPr>
+        <w:t>първия индекс</w:t>
+      </w:r>
+      <w:r>
+        <w:rPr>
+          <w:rFonts w:ascii="Calibri" w:eastAsia="Calibri" w:hAnsi="Calibri" w:cs="Calibri"/>
+          <w:noProof/>
+          <w:color w:val="000000" w:themeColor="text1"/>
+        </w:rPr>
+        <w:t>, където се появява първия низ</w:t>
       </w:r>
     </w:p>
     <w:p>
       <w:pPr>
-        <w:pStyle w:val="ac"/>
+        <w:pStyle w:val="ListParagraph"/>
         <w:numPr>
           <w:ilvl w:val="1"/>
           <w:numId w:val="2"/>
@@ -1927,26 +1911,28 @@
       </w:r>
       <w:r>
         <w:rPr>
+          <w:rFonts w:ascii="Consolas" w:eastAsia="Calibri" w:hAnsi="Consolas" w:cs="Consolas"/>
+          <w:b/>
+          <w:bCs/>
+          <w:noProof/>
+          <w:color w:val="000000" w:themeColor="text1"/>
+        </w:rPr>
+        <w:t>IndexOf</w:t>
+      </w:r>
+      <w:r>
+        <w:rPr>
           <w:rFonts w:ascii="Calibri" w:eastAsia="Calibri" w:hAnsi="Calibri" w:cs="Calibri"/>
           <w:b/>
           <w:bCs/>
           <w:noProof/>
           <w:color w:val="000000" w:themeColor="text1"/>
         </w:rPr>
-        <w:t>IndexOf</w:t>
-      </w:r>
-      <w:r>
-        <w:rPr>
-          <w:rFonts w:ascii="Calibri" w:eastAsia="Calibri" w:hAnsi="Calibri" w:cs="Calibri"/>
-          <w:noProof/>
-          <w:color w:val="000000" w:themeColor="text1"/>
-        </w:rPr>
-        <w:t>().</w:t>
+        <w:t>()</w:t>
       </w:r>
     </w:p>
     <w:p>
       <w:pPr>
-        <w:pStyle w:val="ac"/>
+        <w:pStyle w:val="ListParagraph"/>
         <w:numPr>
           <w:ilvl w:val="0"/>
           <w:numId w:val="2"/>
@@ -1962,15 +1948,25 @@
       <w:r>
         <w:rPr>
           <w:rFonts w:ascii="Calibri" w:eastAsia="Calibri" w:hAnsi="Calibri" w:cs="Calibri"/>
+          <w:b/>
+          <w:bCs/>
           <w:noProof/>
           <w:color w:val="000000" w:themeColor="text1"/>
         </w:rPr>
-        <w:t>Премахваме съвпадението.</w:t>
+        <w:t>Премахваме</w:t>
+      </w:r>
+      <w:r>
+        <w:rPr>
+          <w:rFonts w:ascii="Calibri" w:eastAsia="Calibri" w:hAnsi="Calibri" w:cs="Calibri"/>
+          <w:noProof/>
+          <w:color w:val="000000" w:themeColor="text1"/>
+        </w:rPr>
+        <w:t xml:space="preserve"> съвпадението.</w:t>
       </w:r>
     </w:p>
     <w:p>
       <w:pPr>
-        <w:pStyle w:val="ac"/>
+        <w:pStyle w:val="ListParagraph"/>
         <w:numPr>
           <w:ilvl w:val="1"/>
           <w:numId w:val="2"/>
@@ -1998,12 +1994,32 @@
           <w:noProof/>
           <w:color w:val="000000" w:themeColor="text1"/>
         </w:rPr>
-        <w:t xml:space="preserve"> Remove().</w:t>
+        <w:t xml:space="preserve"> </w:t>
+      </w:r>
+      <w:r>
+        <w:rPr>
+          <w:rFonts w:ascii="Consolas" w:eastAsia="Calibri" w:hAnsi="Consolas" w:cs="Consolas"/>
+          <w:b/>
+          <w:bCs/>
+          <w:noProof/>
+          <w:color w:val="000000" w:themeColor="text1"/>
+        </w:rPr>
+        <w:t>Remove</w:t>
+      </w:r>
+      <w:r>
+        <w:rPr>
+          <w:rFonts w:ascii="Calibri" w:eastAsia="Calibri" w:hAnsi="Calibri" w:cs="Calibri"/>
+          <w:b/>
+          <w:bCs/>
+          <w:noProof/>
+          <w:color w:val="000000" w:themeColor="text1"/>
+        </w:rPr>
+        <w:t>()</w:t>
       </w:r>
     </w:p>
     <w:p>
       <w:pPr>
-        <w:pStyle w:val="ac"/>
+        <w:pStyle w:val="ListParagraph"/>
         <w:numPr>
           <w:ilvl w:val="0"/>
           <w:numId w:val="2"/>
@@ -2019,21 +2035,100 @@
       <w:r>
         <w:rPr>
           <w:rFonts w:ascii="Calibri" w:eastAsia="Calibri" w:hAnsi="Calibri" w:cs="Calibri"/>
+          <w:b/>
+          <w:bCs/>
           <w:noProof/>
           <w:color w:val="000000" w:themeColor="text1"/>
         </w:rPr>
-        <w:t>Повтаряме така, докато не открием повече съвпадения.</w:t>
+        <w:t>Повтаряме</w:t>
+      </w:r>
+      <w:r>
+        <w:rPr>
+          <w:rFonts w:ascii="Calibri" w:eastAsia="Calibri" w:hAnsi="Calibri" w:cs="Calibri"/>
+          <w:noProof/>
+          <w:color w:val="000000" w:themeColor="text1"/>
+        </w:rPr>
+        <w:t xml:space="preserve"> </w:t>
+      </w:r>
+      <w:r>
+        <w:rPr>
+          <w:rFonts w:ascii="Calibri" w:eastAsia="Calibri" w:hAnsi="Calibri" w:cs="Calibri"/>
+          <w:noProof/>
+          <w:color w:val="000000" w:themeColor="text1"/>
+          <w:lang w:val="bg-BG"/>
+        </w:rPr>
+        <w:t>тези стъпки</w:t>
+      </w:r>
+      <w:r>
+        <w:rPr>
+          <w:rFonts w:ascii="Calibri" w:eastAsia="Calibri" w:hAnsi="Calibri" w:cs="Calibri"/>
+          <w:noProof/>
+          <w:color w:val="000000" w:themeColor="text1"/>
+        </w:rPr>
+        <w:t xml:space="preserve">, докато </w:t>
+      </w:r>
+      <w:r>
+        <w:rPr>
+          <w:rFonts w:ascii="Calibri" w:eastAsia="Calibri" w:hAnsi="Calibri" w:cs="Calibri"/>
+          <w:b/>
+          <w:bCs/>
+          <w:noProof/>
+          <w:color w:val="000000" w:themeColor="text1"/>
+        </w:rPr>
+        <w:t>не</w:t>
+      </w:r>
+      <w:r>
+        <w:rPr>
+          <w:rFonts w:ascii="Calibri" w:eastAsia="Calibri" w:hAnsi="Calibri" w:cs="Calibri"/>
+          <w:b/>
+          <w:bCs/>
+          <w:noProof/>
+          <w:color w:val="000000" w:themeColor="text1"/>
+          <w:lang w:val="bg-BG"/>
+        </w:rPr>
+        <w:t xml:space="preserve"> можем да</w:t>
+      </w:r>
+      <w:r>
+        <w:rPr>
+          <w:rFonts w:ascii="Calibri" w:eastAsia="Calibri" w:hAnsi="Calibri" w:cs="Calibri"/>
+          <w:b/>
+          <w:bCs/>
+          <w:noProof/>
+          <w:color w:val="000000" w:themeColor="text1"/>
+        </w:rPr>
+        <w:t xml:space="preserve"> открием </w:t>
+      </w:r>
+      <w:r>
+        <w:rPr>
+          <w:rFonts w:ascii="Calibri" w:eastAsia="Calibri" w:hAnsi="Calibri" w:cs="Calibri"/>
+          <w:noProof/>
+          <w:color w:val="000000" w:themeColor="text1"/>
+        </w:rPr>
+        <w:t>повече съвпадения</w:t>
       </w:r>
     </w:p>
     <w:p>
       <w:pPr>
-        <w:pStyle w:val="2"/>
-      </w:pPr>
-      <w:r>
-        <w:rPr>
-          <w:noProof/>
-        </w:rPr>
-        <w:t>Текст филтер</w:t>
+        <w:pStyle w:val="Heading2"/>
+      </w:pPr>
+      <w:r>
+        <w:rPr>
+          <w:noProof/>
+        </w:rPr>
+        <w:t>Текст филт</w:t>
+      </w:r>
+      <w:r>
+        <w:rPr>
+          <w:noProof/>
+          <w:lang w:val="bg-BG"/>
+        </w:rPr>
+        <w:t>ъ</w:t>
+      </w:r>
+      <w:r>
+        <w:rPr>
+          <w:noProof/>
+        </w:rPr>
+        <w:t>р</w:t>
       </w:r>
     </w:p>
     <w:p>
@@ -2052,14 +2147,50 @@
           <w:noProof/>
           <w:color w:val="000000" w:themeColor="text1"/>
         </w:rPr>
-        <w:t xml:space="preserve">Напишете програма, която получава текст и забранени думи. Всички забранени думи трябва да бъдат заминени с </w:t>
+        <w:t xml:space="preserve">Напишете програма, която получава </w:t>
       </w:r>
       <w:r>
         <w:rPr>
           <w:rFonts w:ascii="Calibri" w:eastAsia="Calibri" w:hAnsi="Calibri" w:cs="Calibri"/>
+          <w:b/>
+          <w:bCs/>
           <w:noProof/>
           <w:color w:val="000000" w:themeColor="text1"/>
         </w:rPr>
+        <w:t>текст</w:t>
+      </w:r>
+      <w:r>
+        <w:rPr>
+          <w:rFonts w:ascii="Calibri" w:eastAsia="Calibri" w:hAnsi="Calibri" w:cs="Calibri"/>
+          <w:noProof/>
+          <w:color w:val="000000" w:themeColor="text1"/>
+        </w:rPr>
+        <w:t xml:space="preserve"> и </w:t>
+      </w:r>
+      <w:r>
+        <w:rPr>
+          <w:rFonts w:ascii="Calibri" w:eastAsia="Calibri" w:hAnsi="Calibri" w:cs="Calibri"/>
+          <w:b/>
+          <w:bCs/>
+          <w:noProof/>
+          <w:color w:val="000000" w:themeColor="text1"/>
+        </w:rPr>
+        <w:t>забранени думи</w:t>
+      </w:r>
+      <w:r>
+        <w:rPr>
+          <w:rFonts w:ascii="Calibri" w:eastAsia="Calibri" w:hAnsi="Calibri" w:cs="Calibri"/>
+          <w:noProof/>
+          <w:color w:val="000000" w:themeColor="text1"/>
+        </w:rPr>
+        <w:t xml:space="preserve">. Всички забранени думи трябва да бъдат заминени с </w:t>
+      </w:r>
+      <w:r>
+        <w:rPr>
+          <w:rFonts w:ascii="Calibri" w:eastAsia="Calibri" w:hAnsi="Calibri" w:cs="Calibri"/>
+          <w:noProof/>
+          <w:color w:val="000000" w:themeColor="text1"/>
+        </w:rPr>
         <w:t>"*"</w:t>
       </w:r>
       <w:r>
@@ -2076,7 +2207,25 @@
           <w:noProof/>
           <w:color w:val="000000" w:themeColor="text1"/>
         </w:rPr>
-        <w:t>. Забранените думи ще бъдат разделени със запетая и интервал.</w:t>
+        <w:t xml:space="preserve">. Забранените думи ще бъдат разделени със </w:t>
+      </w:r>
+      <w:r>
+        <w:rPr>
+          <w:rFonts w:ascii="Calibri" w:eastAsia="Calibri" w:hAnsi="Calibri" w:cs="Calibri"/>
+          <w:b/>
+          <w:bCs/>
+          <w:noProof/>
+          <w:color w:val="000000" w:themeColor="text1"/>
+        </w:rPr>
+        <w:t>запетая и интервал</w:t>
+      </w:r>
+      <w:r>
+        <w:rPr>
+          <w:rFonts w:ascii="Calibri" w:eastAsia="Calibri" w:hAnsi="Calibri" w:cs="Calibri"/>
+          <w:noProof/>
+          <w:color w:val="000000" w:themeColor="text1"/>
+        </w:rPr>
+        <w:t>.</w:t>
       </w:r>
     </w:p>
     <w:p>
@@ -2100,20 +2249,45 @@
     </w:p>
     <w:p>
       <w:pPr>
-        <w:pStyle w:val="3"/>
+        <w:spacing w:before="0" w:after="200"/>
+        <w:rPr>
+          <w:rFonts w:ascii="Calibri" w:eastAsia="Calibri" w:hAnsi="Calibri" w:cs="Calibri"/>
+          <w:noProof/>
+          <w:color w:val="000000" w:themeColor="text1"/>
+        </w:rPr>
+      </w:pPr>
+      <w:r>
+        <w:rPr>
+          <w:rFonts w:ascii="Calibri" w:eastAsia="Calibri" w:hAnsi="Calibri" w:cs="Calibri"/>
+          <w:noProof/>
+          <w:color w:val="000000" w:themeColor="text1"/>
+        </w:rPr>
+        <w:br w:type="page"/>
+      </w:r>
+    </w:p>
+    <w:p>
+      <w:pPr>
+        <w:pStyle w:val="Heading3"/>
         <w:rPr>
           <w:lang w:val="bg-BG"/>
         </w:rPr>
       </w:pPr>
       <w:r>
+        <w:lastRenderedPageBreak/>
         <w:t>Примери</w:t>
       </w:r>
     </w:p>
     <w:tbl>
       <w:tblPr>
-        <w:tblStyle w:val="af"/>
+        <w:tblStyle w:val="TableGrid"/>
         <w:tblW w:w="0" w:type="auto"/>
         <w:tblLayout w:type="fixed"/>
+        <w:tblCellMar>
+          <w:top w:w="85" w:type="dxa"/>
+          <w:left w:w="142" w:type="dxa"/>
+          <w:bottom w:w="85" w:type="dxa"/>
+          <w:right w:w="142" w:type="dxa"/>
+        </w:tblCellMar>
         <w:tblLook w:val="04A0" w:firstRow="1" w:lastRow="0" w:firstColumn="1" w:lastColumn="0" w:noHBand="0" w:noVBand="1"/>
       </w:tblPr>
       <w:tblGrid>
@@ -2138,7 +2312,6 @@
                 <w:rFonts w:ascii="Calibri" w:eastAsia="Calibri" w:hAnsi="Calibri" w:cs="Calibri"/>
               </w:rPr>
             </w:pPr>
-            <w:proofErr w:type="spellStart"/>
             <w:r>
               <w:rPr>
                 <w:rFonts w:ascii="Calibri" w:eastAsia="Calibri" w:hAnsi="Calibri" w:cs="Calibri"/>
@@ -2147,7 +2320,6 @@
               </w:rPr>
               <w:t>Вход</w:t>
             </w:r>
-            <w:proofErr w:type="spellEnd"/>
           </w:p>
         </w:tc>
         <w:tc>
@@ -2164,7 +2336,6 @@
                 <w:rFonts w:ascii="Calibri" w:eastAsia="Calibri" w:hAnsi="Calibri" w:cs="Calibri"/>
               </w:rPr>
             </w:pPr>
-            <w:proofErr w:type="spellStart"/>
             <w:r>
               <w:rPr>
                 <w:rFonts w:ascii="Calibri" w:eastAsia="Calibri" w:hAnsi="Calibri" w:cs="Calibri"/>
@@ -2173,7 +2344,6 @@
               </w:rPr>
               <w:t>Изход</w:t>
             </w:r>
-            <w:proofErr w:type="spellEnd"/>
           </w:p>
         </w:tc>
       </w:tr>
@@ -2214,7 +2384,6 @@
               <w:rPr>
                 <w:rFonts w:ascii="Consolas" w:eastAsia="Consolas" w:hAnsi="Consolas" w:cs="Consolas"/>
               </w:rPr>
-              <w:lastRenderedPageBreak/>
               <w:t xml:space="preserve">It is not </w:t>
             </w:r>
             <w:r>
@@ -2257,7 +2426,21 @@
               <w:rPr>
                 <w:rFonts w:ascii="Consolas" w:eastAsia="Consolas" w:hAnsi="Consolas" w:cs="Consolas"/>
               </w:rPr>
-              <w:t xml:space="preserve"> is merely the kernel, while GNU adds the functionality. Therefore we owe it to them by calling the OS GNU/</w:t>
+              <w:t xml:space="preserve"> is merely the kernel, while GNU adds the functionality. </w:t>
+            </w:r>
+            <w:proofErr w:type="gramStart"/>
+            <w:r>
+              <w:rPr>
+                <w:rFonts w:ascii="Consolas" w:eastAsia="Consolas" w:hAnsi="Consolas" w:cs="Consolas"/>
+              </w:rPr>
+              <w:t>Therefore</w:t>
+            </w:r>
+            <w:proofErr w:type="gramEnd"/>
+            <w:r>
+              <w:rPr>
+                <w:rFonts w:ascii="Consolas" w:eastAsia="Consolas" w:hAnsi="Consolas" w:cs="Consolas"/>
+              </w:rPr>
+              <w:t xml:space="preserve"> we owe it to them by calling the OS GNU/</w:t>
             </w:r>
             <w:r>
               <w:rPr>
@@ -2305,15 +2488,21 @@
               <w:rPr>
                 <w:rFonts w:ascii="Consolas" w:eastAsia="Consolas" w:hAnsi="Consolas" w:cs="Consolas"/>
               </w:rPr>
-              <w:lastRenderedPageBreak/>
-              <w:t xml:space="preserve">It is not *****, it is GNU/*****. ***** is merely the kernel, while GNU adds the </w:t>
-            </w:r>
+              <w:t xml:space="preserve">It is not *****, it is GNU/*****. ***** is merely the kernel, while GNU adds the functionality. </w:t>
+            </w:r>
+            <w:proofErr w:type="gramStart"/>
             <w:r>
               <w:rPr>
                 <w:rFonts w:ascii="Consolas" w:eastAsia="Consolas" w:hAnsi="Consolas" w:cs="Consolas"/>
               </w:rPr>
-              <w:lastRenderedPageBreak/>
-              <w:t>functionality. Therefore we owe it to them by calling the OS GNU/*****! Sincerely, a ******* client</w:t>
+              <w:t>Therefore</w:t>
+            </w:r>
+            <w:proofErr w:type="gramEnd"/>
+            <w:r>
+              <w:rPr>
+                <w:rFonts w:ascii="Consolas" w:eastAsia="Consolas" w:hAnsi="Consolas" w:cs="Consolas"/>
+              </w:rPr>
+              <w:t xml:space="preserve"> we owe it to them by calling the OS GNU/*****! Sincerely, a ******* client</w:t>
             </w:r>
           </w:p>
         </w:tc>
@@ -2321,19 +2510,18 @@
     </w:tbl>
     <w:p>
       <w:pPr>
-        <w:pStyle w:val="3"/>
+        <w:pStyle w:val="Heading3"/>
         <w:rPr>
           <w:lang w:val="bg-BG"/>
         </w:rPr>
       </w:pPr>
       <w:r>
-        <w:lastRenderedPageBreak/>
         <w:t>Насоки</w:t>
       </w:r>
     </w:p>
     <w:p>
       <w:pPr>
-        <w:pStyle w:val="ac"/>
+        <w:pStyle w:val="ListParagraph"/>
         <w:numPr>
           <w:ilvl w:val="0"/>
           <w:numId w:val="1"/>
@@ -2352,12 +2540,12 @@
           <w:noProof/>
           <w:color w:val="000000" w:themeColor="text1"/>
         </w:rPr>
-        <w:t>Четем входа.</w:t>
+        <w:t>Четем входа</w:t>
       </w:r>
     </w:p>
     <w:p>
       <w:pPr>
-        <w:pStyle w:val="ac"/>
+        <w:pStyle w:val="ListParagraph"/>
         <w:numPr>
           <w:ilvl w:val="0"/>
           <w:numId w:val="1"/>
@@ -2378,18 +2566,10 @@
         </w:rPr>
         <w:t>Заменяме всички забранени думи с "*"</w:t>
       </w:r>
-      <w:r>
-        <w:rPr>
-          <w:rFonts w:ascii="Calibri" w:eastAsia="Calibri" w:hAnsi="Calibri" w:cs="Calibri"/>
-          <w:noProof/>
-          <w:color w:val="000000" w:themeColor="text1"/>
-        </w:rPr>
-        <w:t>.</w:t>
-      </w:r>
     </w:p>
     <w:p>
       <w:pPr>
-        <w:pStyle w:val="ac"/>
+        <w:pStyle w:val="ListParagraph"/>
         <w:numPr>
           <w:ilvl w:val="1"/>
           <w:numId w:val="1"/>
@@ -2419,18 +2599,10 @@
         </w:rPr>
         <w:t>Replace()</w:t>
       </w:r>
-      <w:r>
-        <w:rPr>
-          <w:rFonts w:ascii="Calibri" w:eastAsia="Calibri" w:hAnsi="Calibri" w:cs="Calibri"/>
-          <w:noProof/>
-          <w:color w:val="000000" w:themeColor="text1"/>
-        </w:rPr>
-        <w:t>.</w:t>
-      </w:r>
     </w:p>
     <w:p>
       <w:pPr>
-        <w:pStyle w:val="ac"/>
+        <w:pStyle w:val="ListParagraph"/>
         <w:numPr>
           <w:ilvl w:val="1"/>
           <w:numId w:val="1"/>
@@ -2489,7 +2661,7 @@
     </w:p>
     <w:p>
       <w:pPr>
-        <w:pStyle w:val="2"/>
+        <w:pStyle w:val="Heading2"/>
         <w:rPr>
           <w:noProof/>
           <w:lang w:val="bg-BG"/>
@@ -2520,15 +2692,35 @@
         <w:rPr>
           <w:noProof/>
         </w:rPr>
-        <w:t xml:space="preserve">Напишете програма, която чете път до файл. Вашата задача е да </w:t>
-      </w:r>
-      <w:r>
-        <w:rPr>
-          <w:b/>
-          <w:bCs/>
-          <w:noProof/>
-        </w:rPr>
-        <w:t>извадите името</w:t>
+        <w:t xml:space="preserve">Напишете програма, която чете </w:t>
+      </w:r>
+      <w:r>
+        <w:rPr>
+          <w:b/>
+          <w:bCs/>
+          <w:noProof/>
+        </w:rPr>
+        <w:t>път до файл</w:t>
+      </w:r>
+      <w:r>
+        <w:rPr>
+          <w:noProof/>
+        </w:rPr>
+        <w:t xml:space="preserve">. Вашата задача е да </w:t>
+      </w:r>
+      <w:r>
+        <w:rPr>
+          <w:noProof/>
+        </w:rPr>
+        <w:t>извадите</w:t>
+      </w:r>
+      <w:r>
+        <w:rPr>
+          <w:b/>
+          <w:bCs/>
+          <w:noProof/>
+        </w:rPr>
+        <w:t xml:space="preserve"> името</w:t>
       </w:r>
       <w:r>
         <w:rPr>
@@ -2587,7 +2779,7 @@
     </w:p>
     <w:p>
       <w:pPr>
-        <w:pStyle w:val="3"/>
+        <w:pStyle w:val="Heading3"/>
         <w:rPr>
           <w:lang w:val="bg-BG"/>
         </w:rPr>
@@ -2610,10 +2802,10 @@
         </w:tblBorders>
         <w:tblLayout w:type="fixed"/>
         <w:tblCellMar>
-          <w:top w:w="57" w:type="dxa"/>
-          <w:left w:w="85" w:type="dxa"/>
-          <w:bottom w:w="57" w:type="dxa"/>
-          <w:right w:w="85" w:type="dxa"/>
+          <w:top w:w="85" w:type="dxa"/>
+          <w:left w:w="142" w:type="dxa"/>
+          <w:bottom w:w="85" w:type="dxa"/>
+          <w:right w:w="142" w:type="dxa"/>
         </w:tblCellMar>
         <w:tblLook w:val="04A0" w:firstRow="1" w:lastRow="0" w:firstColumn="1" w:lastColumn="0" w:noHBand="0" w:noVBand="1"/>
       </w:tblPr>
@@ -2969,7 +3161,7 @@
     </w:tbl>
     <w:p>
       <w:pPr>
-        <w:pStyle w:val="2"/>
+        <w:pStyle w:val="Heading2"/>
       </w:pPr>
       <w:r>
         <w:rPr>
@@ -3003,16 +3195,9 @@
           <w:b/>
           <w:bCs/>
           <w:noProof/>
-        </w:rPr>
-        <w:t>крипти</w:t>
-      </w:r>
-      <w:r>
-        <w:rPr>
-          <w:b/>
-          <w:bCs/>
-          <w:noProof/>
-        </w:rPr>
-        <w:t>та</w:t>
+          <w:lang w:val="bg-BG"/>
+        </w:rPr>
+        <w:t>криптиран</w:t>
       </w:r>
       <w:r>
         <w:rPr>
@@ -3024,9 +3209,25 @@
       </w:r>
       <w:r>
         <w:rPr>
-          <w:noProof/>
-        </w:rPr>
-        <w:t>низ. Крипитирането работи като всеки символ</w:t>
+          <w:b/>
+          <w:bCs/>
+          <w:noProof/>
+        </w:rPr>
+        <w:t>низ</w:t>
+      </w:r>
+      <w:r>
+        <w:rPr>
+          <w:noProof/>
+        </w:rPr>
+        <w:t xml:space="preserve">. Крипитирането работи като </w:t>
+      </w:r>
+      <w:r>
+        <w:rPr>
+          <w:b/>
+          <w:bCs/>
+          <w:noProof/>
+        </w:rPr>
+        <w:t>всеки символ</w:t>
       </w:r>
       <w:r>
         <w:rPr>
@@ -3102,13 +3303,29 @@
         <w:rPr>
           <w:noProof/>
         </w:rPr>
-        <w:t xml:space="preserve"> и т.н. Накрая отпечатайте кри</w:t>
-      </w:r>
-      <w:r>
-        <w:rPr>
-          <w:noProof/>
-        </w:rPr>
-        <w:t xml:space="preserve">птирания </w:t>
+        <w:t xml:space="preserve"> и т.н. Накрая отпечатайте </w:t>
+      </w:r>
+      <w:r>
+        <w:rPr>
+          <w:b/>
+          <w:bCs/>
+          <w:noProof/>
+        </w:rPr>
+        <w:t>кри</w:t>
+      </w:r>
+      <w:r>
+        <w:rPr>
+          <w:b/>
+          <w:bCs/>
+          <w:noProof/>
+        </w:rPr>
+        <w:t>птирания</w:t>
+      </w:r>
+      <w:r>
+        <w:rPr>
+          <w:noProof/>
+        </w:rPr>
+        <w:t xml:space="preserve"> </w:t>
       </w:r>
       <w:r>
         <w:rPr>
@@ -3133,10 +3350,7 @@
     </w:p>
     <w:p>
       <w:pPr>
-        <w:pStyle w:val="3"/>
-        <w:rPr>
-          <w:lang w:val="bg-BG"/>
-        </w:rPr>
+        <w:pStyle w:val="Heading3"/>
       </w:pPr>
       <w:r>
         <w:t>Примери</w:t>
@@ -3144,8 +3358,8 @@
     </w:p>
     <w:tbl>
       <w:tblPr>
-        <w:tblW w:w="5896" w:type="dxa"/>
-        <w:tblInd w:w="103" w:type="dxa"/>
+        <w:tblW w:w="6004" w:type="dxa"/>
+        <w:tblInd w:w="-5" w:type="dxa"/>
         <w:tblBorders>
           <w:top w:val="single" w:sz="4" w:space="0" w:color="00000A"/>
           <w:left w:val="single" w:sz="4" w:space="0" w:color="00000A"/>
@@ -3156,21 +3370,21 @@
         </w:tblBorders>
         <w:tblLayout w:type="fixed"/>
         <w:tblCellMar>
-          <w:top w:w="57" w:type="dxa"/>
-          <w:left w:w="80" w:type="dxa"/>
-          <w:bottom w:w="57" w:type="dxa"/>
-          <w:right w:w="85" w:type="dxa"/>
+          <w:top w:w="85" w:type="dxa"/>
+          <w:left w:w="142" w:type="dxa"/>
+          <w:bottom w:w="85" w:type="dxa"/>
+          <w:right w:w="142" w:type="dxa"/>
         </w:tblCellMar>
         <w:tblLook w:val="04A0" w:firstRow="1" w:lastRow="0" w:firstColumn="1" w:lastColumn="0" w:noHBand="0" w:noVBand="1"/>
       </w:tblPr>
       <w:tblGrid>
-        <w:gridCol w:w="2948"/>
+        <w:gridCol w:w="3056"/>
         <w:gridCol w:w="2948"/>
       </w:tblGrid>
       <w:tr>
         <w:tc>
           <w:tcPr>
-            <w:tcW w:w="2948" w:type="dxa"/>
+            <w:tcW w:w="3056" w:type="dxa"/>
             <w:tcBorders>
               <w:top w:val="single" w:sz="4" w:space="0" w:color="00000A"/>
               <w:left w:val="single" w:sz="4" w:space="0" w:color="00000A"/>
@@ -3240,7 +3454,7 @@
         </w:trPr>
         <w:tc>
           <w:tcPr>
-            <w:tcW w:w="2948" w:type="dxa"/>
+            <w:tcW w:w="3056" w:type="dxa"/>
             <w:tcBorders>
               <w:top w:val="single" w:sz="4" w:space="0" w:color="00000A"/>
               <w:left w:val="single" w:sz="4" w:space="0" w:color="00000A"/>
@@ -3306,7 +3520,7 @@
         </w:trPr>
         <w:tc>
           <w:tcPr>
-            <w:tcW w:w="2948" w:type="dxa"/>
+            <w:tcW w:w="3056" w:type="dxa"/>
             <w:tcBorders>
               <w:top w:val="single" w:sz="4" w:space="0" w:color="00000A"/>
               <w:left w:val="single" w:sz="4" w:space="0" w:color="00000A"/>
@@ -3331,6 +3545,7 @@
                 <w:rFonts w:ascii="Consolas" w:eastAsia="Times New Roman" w:hAnsi="Consolas" w:cs="Consolas"/>
                 <w:noProof/>
               </w:rPr>
+              <w:lastRenderedPageBreak/>
               <w:t>One year has 365 days.</w:t>
             </w:r>
           </w:p>
@@ -3368,7 +3583,7 @@
     </w:tbl>
     <w:p>
       <w:pPr>
-        <w:pStyle w:val="2"/>
+        <w:pStyle w:val="Heading2"/>
         <w:rPr>
           <w:noProof/>
           <w:lang w:val="bg-BG"/>
@@ -3407,20 +3622,44 @@
         <w:rPr>
           <w:noProof/>
         </w:rPr>
-        <w:t xml:space="preserve">- на първия ще получите голямо число </w:t>
-      </w:r>
-      <w:r>
-        <w:rPr>
-          <w:b/>
-          <w:bCs/>
+        <w:t xml:space="preserve">- на </w:t>
+      </w:r>
+      <w:r>
+        <w:rPr>
+          <w:b/>
+          <w:bCs/>
+          <w:noProof/>
+        </w:rPr>
+        <w:t>първия</w:t>
+      </w:r>
+      <w:r>
+        <w:rPr>
+          <w:noProof/>
+        </w:rPr>
+        <w:t xml:space="preserve"> ще получите </w:t>
+      </w:r>
+      <w:r>
+        <w:rPr>
+          <w:b/>
+          <w:bCs/>
+          <w:noProof/>
+        </w:rPr>
+        <w:t>число</w:t>
+      </w:r>
+      <w:r>
+        <w:rPr>
+          <w:noProof/>
+        </w:rPr>
+        <w:t xml:space="preserve"> </w:t>
+      </w:r>
+      <w:r>
+        <w:rPr>
           <w:noProof/>
         </w:rPr>
         <w:t>(от 0 до 10</w:t>
       </w:r>
       <w:r>
         <w:rPr>
-          <w:b/>
-          <w:bCs/>
           <w:noProof/>
           <w:vertAlign w:val="superscript"/>
         </w:rPr>
@@ -3428,8 +3667,6 @@
       </w:r>
       <w:r>
         <w:rPr>
-          <w:b/>
-          <w:bCs/>
           <w:noProof/>
         </w:rPr>
         <w:t>)</w:t>
@@ -3444,28 +3681,75 @@
         <w:rPr>
           <w:noProof/>
         </w:rPr>
-        <w:t xml:space="preserve">На втория ред ще получите число (от 0 до 9). </w:t>
-      </w:r>
-      <w:r>
-        <w:rPr>
-          <w:noProof/>
-        </w:rPr>
-        <w:t>Трябва да отпечатате произведенията на числото от първия и  втория ред.</w:t>
+        <w:t xml:space="preserve">На втория ред ще получите </w:t>
+      </w:r>
+      <w:r>
+        <w:rPr>
+          <w:b/>
+          <w:bCs/>
+          <w:noProof/>
+          <w:lang w:val="bg-BG"/>
+        </w:rPr>
+        <w:t>цифра</w:t>
+      </w:r>
+      <w:r>
+        <w:rPr>
+          <w:noProof/>
+        </w:rPr>
+        <w:t xml:space="preserve"> (от 0 до 9). </w:t>
+      </w:r>
+      <w:r>
+        <w:rPr>
+          <w:noProof/>
+        </w:rPr>
+        <w:t>Трябва да отпечатате произведени</w:t>
+      </w:r>
+      <w:r>
+        <w:rPr>
+          <w:noProof/>
+          <w:lang w:val="bg-BG"/>
+        </w:rPr>
+        <w:t>е</w:t>
+      </w:r>
+      <w:r>
+        <w:rPr>
+          <w:noProof/>
+        </w:rPr>
+        <w:t>т</w:t>
+      </w:r>
+      <w:r>
+        <w:rPr>
+          <w:noProof/>
+          <w:lang w:val="bg-BG"/>
+        </w:rPr>
+        <w:t>о</w:t>
+      </w:r>
+      <w:r>
+        <w:rPr>
+          <w:noProof/>
+        </w:rPr>
+        <w:t xml:space="preserve"> на </w:t>
+      </w:r>
+      <w:r>
+        <w:rPr>
+          <w:b/>
+          <w:bCs/>
+          <w:noProof/>
+        </w:rPr>
+        <w:t>числото от първия и втория ред</w:t>
+      </w:r>
+      <w:r>
+        <w:rPr>
+          <w:noProof/>
+        </w:rPr>
+        <w:t>.</w:t>
       </w:r>
     </w:p>
     <w:p>
       <w:pPr>
-        <w:spacing w:line="240" w:lineRule="auto"/>
-        <w:jc w:val="both"/>
-        <w:rPr>
-          <w:noProof/>
-        </w:rPr>
-      </w:pPr>
-      <w:r>
-        <w:rPr>
-          <w:rStyle w:val="30"/>
-        </w:rPr>
-        <w:lastRenderedPageBreak/>
+        <w:pStyle w:val="Heading3"/>
+      </w:pPr>
+      <w:r>
         <w:t>Бележки</w:t>
       </w:r>
     </w:p>
@@ -3481,7 +3765,6 @@
         </w:rPr>
         <w:t xml:space="preserve">Не използвайте класа </w:t>
       </w:r>
-      <w:proofErr w:type="spellStart"/>
       <w:r>
         <w:rPr>
           <w:b/>
@@ -3489,89 +3772,22 @@
         </w:rPr>
         <w:t>BigInteger</w:t>
       </w:r>
-      <w:proofErr w:type="spellEnd"/>
       <w:r>
         <w:t xml:space="preserve">. </w:t>
       </w:r>
-      <w:proofErr w:type="spellStart"/>
-      <w:r>
-        <w:t>Приложете</w:t>
-      </w:r>
-      <w:proofErr w:type="spellEnd"/>
-      <w:r>
-        <w:t xml:space="preserve"> </w:t>
-      </w:r>
-      <w:proofErr w:type="spellStart"/>
-      <w:r>
-        <w:t>умножението</w:t>
-      </w:r>
-      <w:proofErr w:type="spellEnd"/>
-      <w:r>
-        <w:t xml:space="preserve"> </w:t>
-      </w:r>
-      <w:proofErr w:type="spellStart"/>
-      <w:r>
-        <w:t>само</w:t>
-      </w:r>
-      <w:proofErr w:type="spellEnd"/>
-      <w:r>
-        <w:t xml:space="preserve"> </w:t>
-      </w:r>
-      <w:proofErr w:type="spellStart"/>
-      <w:r>
-        <w:t>чрез</w:t>
-      </w:r>
-      <w:proofErr w:type="spellEnd"/>
-      <w:r>
-        <w:t xml:space="preserve"> </w:t>
-      </w:r>
-      <w:proofErr w:type="spellStart"/>
-      <w:r>
-        <w:t>операции</w:t>
-      </w:r>
-      <w:proofErr w:type="spellEnd"/>
-      <w:r>
-        <w:t xml:space="preserve"> с </w:t>
-      </w:r>
-      <w:proofErr w:type="spellStart"/>
-      <w:r>
-        <w:t>низове</w:t>
-      </w:r>
-      <w:proofErr w:type="spellEnd"/>
-      <w:r>
-        <w:t xml:space="preserve"> и </w:t>
-      </w:r>
-      <w:proofErr w:type="spellStart"/>
-      <w:r>
-        <w:t>прости</w:t>
-      </w:r>
-      <w:proofErr w:type="spellEnd"/>
-      <w:r>
-        <w:t xml:space="preserve"> </w:t>
-      </w:r>
-      <w:proofErr w:type="spellStart"/>
-      <w:r>
-        <w:t>изчисления</w:t>
-      </w:r>
-      <w:proofErr w:type="spellEnd"/>
-      <w:r>
-        <w:t xml:space="preserve"> в </w:t>
-      </w:r>
-      <w:proofErr w:type="spellStart"/>
-      <w:r>
-        <w:t>цикъл</w:t>
-      </w:r>
-      <w:proofErr w:type="spellEnd"/>
-      <w:r>
-        <w:t>.</w:t>
+      <w:r>
+        <w:rPr>
+          <w:lang w:val="bg-BG"/>
+        </w:rPr>
+        <w:t>Приложете умножението само чрез операции с низове и прости изчисления</w:t>
+      </w:r>
+      <w:r>
+        <w:t xml:space="preserve"> в цикъл.</w:t>
       </w:r>
     </w:p>
     <w:p>
       <w:pPr>
-        <w:pStyle w:val="3"/>
-        <w:rPr>
-          <w:lang w:val="bg-BG" w:eastAsia="ja-JP"/>
-        </w:rPr>
+        <w:pStyle w:val="Heading3"/>
       </w:pPr>
       <w:r>
         <w:rPr>
@@ -3594,10 +3810,10 @@
         </w:tblBorders>
         <w:tblLayout w:type="fixed"/>
         <w:tblCellMar>
-          <w:top w:w="57" w:type="dxa"/>
-          <w:left w:w="80" w:type="dxa"/>
-          <w:bottom w:w="57" w:type="dxa"/>
-          <w:right w:w="85" w:type="dxa"/>
+          <w:top w:w="85" w:type="dxa"/>
+          <w:left w:w="142" w:type="dxa"/>
+          <w:bottom w:w="85" w:type="dxa"/>
+          <w:right w:w="142" w:type="dxa"/>
         </w:tblCellMar>
         <w:tblLook w:val="04A0" w:firstRow="1" w:lastRow="0" w:firstColumn="1" w:lastColumn="0" w:noHBand="0" w:noVBand="1"/>
       </w:tblPr>
@@ -3925,7 +4141,7 @@
     </w:tbl>
     <w:p>
       <w:pPr>
-        <w:pStyle w:val="2"/>
+        <w:pStyle w:val="Heading2"/>
         <w:rPr>
           <w:noProof/>
           <w:lang w:val="bg-BG"/>
@@ -3963,7 +4179,28 @@
         <w:rPr>
           <w:noProof/>
         </w:rPr>
-        <w:t xml:space="preserve">. В него ще получите експлозии маркирани с </w:t>
+        <w:t xml:space="preserve">. В него ще получите </w:t>
+      </w:r>
+      <w:r>
+        <w:rPr>
+          <w:b/>
+          <w:bCs/>
+          <w:noProof/>
+        </w:rPr>
+        <w:t>експлозии</w:t>
+      </w:r>
+      <w:r>
+        <w:rPr>
+          <w:noProof/>
+          <w:lang w:val="bg-BG"/>
+        </w:rPr>
+        <w:t>,</w:t>
+      </w:r>
+      <w:r>
+        <w:rPr>
+          <w:noProof/>
+        </w:rPr>
+        <w:t xml:space="preserve"> маркирани с </w:t>
       </w:r>
       <w:r>
         <w:rPr>
@@ -3992,7 +4229,24 @@
           <w:bCs/>
           <w:noProof/>
         </w:rPr>
-        <w:t xml:space="preserve"> дължината на ексползията</w:t>
+        <w:t xml:space="preserve"> дължината на експ</w:t>
+      </w:r>
+      <w:r>
+        <w:rPr>
+          <w:b/>
+          <w:bCs/>
+          <w:noProof/>
+          <w:lang w:val="bg-BG"/>
+        </w:rPr>
+        <w:t>ло</w:t>
+      </w:r>
+      <w:r>
+        <w:rPr>
+          <w:b/>
+          <w:bCs/>
+          <w:noProof/>
+        </w:rPr>
+        <w:t>зията</w:t>
       </w:r>
       <w:r>
         <w:rPr>
@@ -4012,7 +4266,20 @@
         <w:rPr>
           <w:noProof/>
         </w:rPr>
-        <w:t xml:space="preserve">Трябва да премахните </w:t>
+        <w:t>Трябва да премахн</w:t>
+      </w:r>
+      <w:r>
+        <w:rPr>
+          <w:noProof/>
+          <w:lang w:val="bg-BG"/>
+        </w:rPr>
+        <w:t>е</w:t>
+      </w:r>
+      <w:r>
+        <w:rPr>
+          <w:noProof/>
+        </w:rPr>
+        <w:t xml:space="preserve">те </w:t>
       </w:r>
       <w:r>
         <w:rPr>
@@ -4061,19 +4328,37 @@
         <w:rPr>
           <w:noProof/>
         </w:rPr>
-        <w:t>Ако намерите още</w:t>
-      </w:r>
-      <w:r>
-        <w:rPr>
+        <w:t xml:space="preserve">Ако намерите </w:t>
+      </w:r>
+      <w:r>
+        <w:rPr>
+          <w:b/>
+          <w:bCs/>
+          <w:noProof/>
+        </w:rPr>
+        <w:t>още</w:t>
+      </w:r>
+      <w:r>
+        <w:rPr>
+          <w:b/>
+          <w:bCs/>
           <w:noProof/>
         </w:rPr>
         <w:t xml:space="preserve"> една</w:t>
       </w:r>
       <w:r>
         <w:rPr>
-          <w:noProof/>
-        </w:rPr>
-        <w:t xml:space="preserve"> експлозия, докато премахвате символи, трябва да</w:t>
+          <w:b/>
+          <w:bCs/>
+          <w:noProof/>
+        </w:rPr>
+        <w:t xml:space="preserve"> експлозия</w:t>
+      </w:r>
+      <w:r>
+        <w:rPr>
+          <w:noProof/>
+        </w:rPr>
+        <w:t>, докато премахвате символи, трябва да</w:t>
       </w:r>
       <w:r>
         <w:rPr>
@@ -4166,7 +4451,7 @@
     </w:p>
     <w:p>
       <w:pPr>
-        <w:pStyle w:val="3"/>
+        <w:pStyle w:val="Heading3"/>
         <w:rPr>
           <w:lang w:val="bg-BG"/>
         </w:rPr>
@@ -4180,6 +4465,7 @@
         <w:spacing w:line="240" w:lineRule="auto"/>
         <w:rPr>
           <w:noProof/>
+          <w:lang w:val="bg-BG"/>
         </w:rPr>
       </w:pPr>
       <w:r>
@@ -4200,12 +4486,19 @@
         <w:rPr>
           <w:noProof/>
         </w:rPr>
-        <w:t xml:space="preserve"> с низ.</w:t>
+        <w:t xml:space="preserve"> с низ</w:t>
+      </w:r>
+      <w:r>
+        <w:rPr>
+          <w:noProof/>
+          <w:lang w:val="bg-BG"/>
+        </w:rPr>
+        <w:t>.</w:t>
       </w:r>
     </w:p>
     <w:p>
       <w:pPr>
-        <w:pStyle w:val="3"/>
+        <w:pStyle w:val="Heading3"/>
         <w:rPr>
           <w:lang w:val="bg-BG"/>
         </w:rPr>
@@ -4225,12 +4518,26 @@
         <w:rPr>
           <w:noProof/>
         </w:rPr>
-        <w:t>Отпечатайте какво е останало след експлозията.</w:t>
+        <w:t xml:space="preserve">Отпечатайте какво е </w:t>
+      </w:r>
+      <w:r>
+        <w:rPr>
+          <w:b/>
+          <w:bCs/>
+          <w:noProof/>
+        </w:rPr>
+        <w:t>останало след експлозията</w:t>
+      </w:r>
+      <w:r>
+        <w:rPr>
+          <w:noProof/>
+        </w:rPr>
+        <w:t>.</w:t>
       </w:r>
     </w:p>
     <w:p>
       <w:pPr>
-        <w:pStyle w:val="3"/>
+        <w:pStyle w:val="Heading3"/>
         <w:rPr>
           <w:lang w:val="bg-BG"/>
         </w:rPr>
@@ -4241,7 +4548,7 @@
     </w:p>
     <w:p>
       <w:pPr>
-        <w:pStyle w:val="ac"/>
+        <w:pStyle w:val="ListParagraph"/>
         <w:numPr>
           <w:ilvl w:val="0"/>
           <w:numId w:val="7"/>
@@ -4256,41 +4563,32 @@
       <w:r>
         <w:rPr>
           <w:noProof/>
-        </w:rPr>
-        <w:t xml:space="preserve">You will </w:t>
-      </w:r>
-      <w:r>
-        <w:rPr>
-          <w:b/>
-          <w:bCs/>
-          <w:noProof/>
-        </w:rPr>
-        <w:t>always</w:t>
-      </w:r>
-      <w:r>
-        <w:rPr>
-          <w:noProof/>
-        </w:rPr>
-        <w:t xml:space="preserve"> receive a </w:t>
-      </w:r>
-      <w:r>
-        <w:rPr>
-          <w:b/>
-          <w:bCs/>
-          <w:noProof/>
-        </w:rPr>
-        <w:t>strength</w:t>
-      </w:r>
-      <w:r>
-        <w:rPr>
-          <w:noProof/>
-        </w:rPr>
-        <w:t xml:space="preserve"> for the punches</w:t>
+          <w:lang w:val="bg-BG"/>
+        </w:rPr>
+        <w:t xml:space="preserve">Винаги ще получавате </w:t>
+      </w:r>
+      <w:r>
+        <w:rPr>
+          <w:b/>
+          <w:bCs/>
+          <w:noProof/>
+          <w:lang w:val="bg-BG"/>
+        </w:rPr>
+        <w:t xml:space="preserve">сила </w:t>
+      </w:r>
+      <w:r>
+        <w:rPr>
+          <w:b/>
+          <w:bCs/>
+          <w:noProof/>
+          <w:lang w:val="bg-BG"/>
+        </w:rPr>
+        <w:t>на експлозията</w:t>
       </w:r>
     </w:p>
     <w:p>
       <w:pPr>
-        <w:pStyle w:val="ac"/>
+        <w:pStyle w:val="ListParagraph"/>
         <w:numPr>
           <w:ilvl w:val="0"/>
           <w:numId w:val="7"/>
@@ -4360,7 +4658,7 @@
     </w:p>
     <w:p>
       <w:pPr>
-        <w:pStyle w:val="ac"/>
+        <w:pStyle w:val="ListParagraph"/>
         <w:numPr>
           <w:ilvl w:val="0"/>
           <w:numId w:val="7"/>
@@ -4382,12 +4680,10 @@
     </w:p>
     <w:p>
       <w:pPr>
-        <w:pStyle w:val="3"/>
-        <w:rPr>
-          <w:lang w:val="bg-BG"/>
-        </w:rPr>
-      </w:pPr>
-      <w:r>
+        <w:pStyle w:val="Heading3"/>
+      </w:pPr>
+      <w:r>
+        <w:lastRenderedPageBreak/>
         <w:t>Примери</w:t>
       </w:r>
     </w:p>
@@ -4397,17 +4693,17 @@
         <w:tblW w:w="10385" w:type="dxa"/>
         <w:tblInd w:w="40" w:type="dxa"/>
         <w:tblCellMar>
-          <w:top w:w="57" w:type="dxa"/>
-          <w:left w:w="85" w:type="dxa"/>
-          <w:bottom w:w="57" w:type="dxa"/>
-          <w:right w:w="85" w:type="dxa"/>
+          <w:top w:w="85" w:type="dxa"/>
+          <w:left w:w="142" w:type="dxa"/>
+          <w:bottom w:w="85" w:type="dxa"/>
+          <w:right w:w="142" w:type="dxa"/>
         </w:tblCellMar>
         <w:tblLook w:val="04A0" w:firstRow="1" w:lastRow="0" w:firstColumn="1" w:lastColumn="0" w:noHBand="0" w:noVBand="1"/>
       </w:tblPr>
       <w:tblGrid>
-        <w:gridCol w:w="4162"/>
-        <w:gridCol w:w="3190"/>
-        <w:gridCol w:w="3033"/>
+        <w:gridCol w:w="4276"/>
+        <w:gridCol w:w="3189"/>
+        <w:gridCol w:w="2920"/>
       </w:tblGrid>
       <w:tr>
         <w:trPr>
@@ -4481,6 +4777,7 @@
                 <w:b/>
                 <w:bCs/>
                 <w:noProof/>
+                <w:lang w:val="bg-BG"/>
               </w:rPr>
             </w:pPr>
             <w:r>
@@ -4489,8 +4786,9 @@
                 <w:b/>
                 <w:bCs/>
                 <w:noProof/>
-              </w:rPr>
-              <w:t>Коментари</w:t>
+                <w:lang w:val="bg-BG"/>
+              </w:rPr>
+              <w:t>Обяснения</w:t>
             </w:r>
           </w:p>
         </w:tc>
@@ -4650,16 +4948,7 @@
                 <w:rFonts w:asciiTheme="minorHAnsi" w:eastAsiaTheme="minorEastAsia" w:hAnsiTheme="minorHAnsi"/>
                 <w:b w:val="0"/>
               </w:rPr>
-              <w:t xml:space="preserve"> експлозия има дължина 1. Премахваме само цифрата. Нашият изглежда </w:t>
-            </w:r>
-            <w:r>
-              <w:rPr>
-                <w:rStyle w:val="CodeChar"/>
-                <w:rFonts w:asciiTheme="minorHAnsi" w:eastAsiaTheme="minorEastAsia" w:hAnsiTheme="minorHAnsi"/>
-                <w:b w:val="0"/>
-              </w:rPr>
-              <w:lastRenderedPageBreak/>
-              <w:t>така:abv</w:t>
+              <w:t xml:space="preserve"> експлозия има дължина 1. Премахваме само цифрата. Нашият изглежда така:abv</w:t>
             </w:r>
             <w:r>
               <w:rPr>
@@ -4835,7 +5124,6 @@
                 <w:bCs/>
                 <w:noProof/>
               </w:rPr>
-              <w:lastRenderedPageBreak/>
               <w:t>pesho&gt;2sis&gt;1a&gt;2akarate&gt;4hexmaster</w:t>
             </w:r>
           </w:p>
@@ -4885,7 +5173,7 @@
     </w:tbl>
     <w:p>
       <w:pPr>
-        <w:pStyle w:val="2"/>
+        <w:pStyle w:val="Heading2"/>
         <w:rPr>
           <w:noProof/>
           <w:lang w:val="bg-BG"/>
@@ -4941,7 +5229,20 @@
         <w:rPr>
           <w:noProof/>
         </w:rPr>
-        <w:t xml:space="preserve">той от </w:t>
+        <w:t>то</w:t>
+      </w:r>
+      <w:r>
+        <w:rPr>
+          <w:noProof/>
+          <w:lang w:val="bg-BG"/>
+        </w:rPr>
+        <w:t>и</w:t>
+      </w:r>
+      <w:r>
+        <w:rPr>
+          <w:noProof/>
+        </w:rPr>
+        <w:t xml:space="preserve"> от </w:t>
       </w:r>
       <w:r>
         <w:rPr>
@@ -4979,13 +5280,13 @@
         <w:rPr>
           <w:noProof/>
         </w:rPr>
-        <w:t xml:space="preserve"> -</w:t>
-      </w:r>
-      <w:r>
-        <w:rPr>
-          <w:noProof/>
-        </w:rPr>
-        <w:t xml:space="preserve"> пред числото или след него, ще извършите различни математически операции върху числото, за да постигнете резултата.</w:t>
+        <w:t xml:space="preserve"> </w:t>
+      </w:r>
+      <w:r>
+        <w:rPr>
+          <w:noProof/>
+        </w:rPr>
+        <w:t>пред числото или след него, ще извършите различни математически операции върху числото, за да постигнете резултата.</w:t>
       </w:r>
     </w:p>
     <w:p>
@@ -4994,6 +5295,7 @@
         <w:jc w:val="both"/>
         <w:rPr>
           <w:noProof/>
+          <w:lang w:val="bg-BG"/>
         </w:rPr>
       </w:pPr>
       <w:r>
@@ -5008,12 +5310,27 @@
         <w:rPr>
           <w:noProof/>
         </w:rPr>
-        <w:t>трябва да започнете от буквата преди числото.</w:t>
+        <w:t xml:space="preserve">трябва да започнете от </w:t>
+      </w:r>
+      <w:r>
+        <w:rPr>
+          <w:b/>
+          <w:bCs/>
+          <w:noProof/>
+        </w:rPr>
+        <w:t>буквата преди числото</w:t>
+      </w:r>
+      <w:r>
+        <w:rPr>
+          <w:noProof/>
+          <w:lang w:val="bg-BG"/>
+        </w:rPr>
+        <w:t>:</w:t>
       </w:r>
     </w:p>
     <w:p>
       <w:pPr>
-        <w:pStyle w:val="ac"/>
+        <w:pStyle w:val="ListParagraph"/>
         <w:numPr>
           <w:ilvl w:val="0"/>
           <w:numId w:val="5"/>
@@ -5107,7 +5424,7 @@
     </w:p>
     <w:p>
       <w:pPr>
-        <w:pStyle w:val="ac"/>
+        <w:pStyle w:val="ListParagraph"/>
         <w:numPr>
           <w:ilvl w:val="0"/>
           <w:numId w:val="5"/>
@@ -5208,7 +5525,7 @@
     </w:p>
     <w:p>
       <w:pPr>
-        <w:pStyle w:val="ac"/>
+        <w:pStyle w:val="ListParagraph"/>
         <w:numPr>
           <w:ilvl w:val="0"/>
           <w:numId w:val="4"/>
@@ -5249,34 +5566,12 @@
       </w:r>
       <w:r>
         <w:rPr>
-          <w:b/>
-          <w:bCs/>
           <w:noProof/>
         </w:rPr>
         <w:t xml:space="preserve"> </w:t>
       </w:r>
       <w:r>
         <w:rPr>
-          <w:noProof/>
-        </w:rPr>
-        <w:t>числото</w:t>
-      </w:r>
-      <w:r>
-        <w:rPr>
-          <w:b/>
-          <w:bCs/>
-          <w:noProof/>
-        </w:rPr>
-        <w:t xml:space="preserve"> </w:t>
-      </w:r>
-      <w:r>
-        <w:rPr>
-          <w:noProof/>
-        </w:rPr>
-        <w:t xml:space="preserve">с </w:t>
-      </w:r>
-      <w:r>
-        <w:rPr>
           <w:b/>
           <w:bCs/>
           <w:noProof/>
@@ -5286,13 +5581,14 @@
       <w:r>
         <w:rPr>
           <w:noProof/>
-        </w:rPr>
-        <w:t>.</w:t>
+          <w:lang w:val="bg-BG"/>
+        </w:rPr>
+        <w:t xml:space="preserve"> от числото</w:t>
       </w:r>
     </w:p>
     <w:p>
       <w:pPr>
-        <w:pStyle w:val="ac"/>
+        <w:pStyle w:val="ListParagraph"/>
         <w:numPr>
           <w:ilvl w:val="0"/>
           <w:numId w:val="4"/>
@@ -5330,8 +5626,17 @@
           <w:b/>
           <w:bCs/>
           <w:noProof/>
-        </w:rPr>
-        <w:t xml:space="preserve">добавите </w:t>
+          <w:lang w:val="bg-BG"/>
+        </w:rPr>
+        <w:t>съберете</w:t>
+      </w:r>
+      <w:r>
+        <w:rPr>
+          <w:b/>
+          <w:bCs/>
+          <w:noProof/>
+        </w:rPr>
+        <w:t xml:space="preserve"> </w:t>
       </w:r>
       <w:r>
         <w:rPr>
@@ -5380,7 +5685,20 @@
         <w:rPr>
           <w:noProof/>
         </w:rPr>
-        <w:t xml:space="preserve">приемат повече низове и събира тяхната сума. </w:t>
+        <w:t xml:space="preserve">приемат повече низове и </w:t>
+      </w:r>
+      <w:r>
+        <w:rPr>
+          <w:noProof/>
+          <w:lang w:val="bg-BG"/>
+        </w:rPr>
+        <w:t>намира</w:t>
+      </w:r>
+      <w:r>
+        <w:rPr>
+          <w:noProof/>
+        </w:rPr>
+        <w:t xml:space="preserve"> тяхната сума. </w:t>
       </w:r>
       <w:r>
         <w:rPr>
@@ -5649,14 +5967,6 @@
       </w:r>
       <w:r>
         <w:rPr>
-          <w:b/>
-          <w:bCs/>
-          <w:noProof/>
-        </w:rPr>
-        <w:t xml:space="preserve"> </w:t>
-      </w:r>
-      <w:r>
-        <w:rPr>
           <w:noProof/>
         </w:rPr>
         <w:t xml:space="preserve"> в азбуката</w:t>
@@ -5685,7 +5995,28 @@
         <w:rPr>
           <w:noProof/>
         </w:rPr>
-        <w:t xml:space="preserve">След това е буквата G, която е главна и е на позиция 7 в азбуката. Изваждаме </w:t>
+        <w:t xml:space="preserve">След това е </w:t>
+      </w:r>
+      <w:r>
+        <w:rPr>
+          <w:noProof/>
+        </w:rPr>
+        <w:lastRenderedPageBreak/>
+        <w:t xml:space="preserve">буквата </w:t>
+      </w:r>
+      <w:r>
+        <w:rPr>
+          <w:b/>
+          <w:bCs/>
+          <w:noProof/>
+        </w:rPr>
+        <w:t>G</w:t>
+      </w:r>
+      <w:r>
+        <w:rPr>
+          <w:noProof/>
+        </w:rPr>
+        <w:t xml:space="preserve">, която е главна и е на позиция 7 в азбуката. Изваждаме </w:t>
       </w:r>
       <w:r>
         <w:rPr>
@@ -5730,7 +6061,7 @@
     </w:p>
     <w:p>
       <w:pPr>
-        <w:pStyle w:val="3"/>
+        <w:pStyle w:val="Heading3"/>
         <w:rPr>
           <w:lang w:val="bg-BG"/>
         </w:rPr>
@@ -5751,12 +6082,66 @@
         <w:rPr>
           <w:noProof/>
         </w:rPr>
-        <w:t>Входа ще бъде един ред, който съдържа низове разделени с интервал.</w:t>
+        <w:t>Вход</w:t>
+      </w:r>
+      <w:r>
+        <w:rPr>
+          <w:noProof/>
+          <w:lang w:val="bg-BG"/>
+        </w:rPr>
+        <w:t>ът</w:t>
+      </w:r>
+      <w:r>
+        <w:rPr>
+          <w:noProof/>
+        </w:rPr>
+        <w:t xml:space="preserve"> ще бъде </w:t>
+      </w:r>
+      <w:r>
+        <w:rPr>
+          <w:b/>
+          <w:bCs/>
+          <w:noProof/>
+        </w:rPr>
+        <w:t>един ред</w:t>
+      </w:r>
+      <w:r>
+        <w:rPr>
+          <w:noProof/>
+        </w:rPr>
+        <w:t>, който съдържа низове</w:t>
+      </w:r>
+      <w:r>
+        <w:rPr>
+          <w:noProof/>
+          <w:lang w:val="bg-BG"/>
+        </w:rPr>
+        <w:t>,</w:t>
+      </w:r>
+      <w:r>
+        <w:rPr>
+          <w:noProof/>
+        </w:rPr>
+        <w:t xml:space="preserve"> разделени с </w:t>
+      </w:r>
+      <w:r>
+        <w:rPr>
+          <w:b/>
+          <w:bCs/>
+          <w:noProof/>
+        </w:rPr>
+        <w:t>интервал</w:t>
+      </w:r>
+      <w:r>
+        <w:rPr>
+          <w:noProof/>
+        </w:rPr>
+        <w:t>.</w:t>
       </w:r>
     </w:p>
     <w:p>
       <w:pPr>
-        <w:pStyle w:val="3"/>
+        <w:pStyle w:val="Heading3"/>
         <w:rPr>
           <w:lang w:val="bg-BG" w:eastAsia="ja-JP"/>
         </w:rPr>
@@ -5810,7 +6195,20 @@
         <w:rPr>
           <w:noProof/>
         </w:rPr>
-        <w:t xml:space="preserve">, закръглено до </w:t>
+        <w:t>, закръглен</w:t>
+      </w:r>
+      <w:r>
+        <w:rPr>
+          <w:noProof/>
+          <w:lang w:val="bg-BG"/>
+        </w:rPr>
+        <w:t>а</w:t>
+      </w:r>
+      <w:r>
+        <w:rPr>
+          <w:noProof/>
+        </w:rPr>
+        <w:t xml:space="preserve"> до </w:t>
       </w:r>
       <w:r>
         <w:rPr>
@@ -5826,7 +6224,16 @@
           <w:bCs/>
           <w:noProof/>
         </w:rPr>
-        <w:t>ората десетица</w:t>
+        <w:t xml:space="preserve">ората </w:t>
+      </w:r>
+      <w:r>
+        <w:rPr>
+          <w:b/>
+          <w:bCs/>
+          <w:noProof/>
+          <w:lang w:val="bg-BG"/>
+        </w:rPr>
+        <w:t>цифра</w:t>
       </w:r>
       <w:r>
         <w:rPr>
@@ -5837,29 +6244,50 @@
     </w:p>
     <w:p>
       <w:pPr>
-        <w:pStyle w:val="3"/>
+        <w:pStyle w:val="Heading3"/>
         <w:rPr>
           <w:lang w:val="bg-BG"/>
         </w:rPr>
       </w:pPr>
       <w:r>
-        <w:lastRenderedPageBreak/>
         <w:t>Бележки</w:t>
       </w:r>
     </w:p>
     <w:p>
       <w:pPr>
-        <w:rPr>
-          <w:noProof/>
-        </w:rPr>
-      </w:pPr>
-      <w:r>
-        <w:rPr>
-          <w:b/>
-          <w:bCs/>
-          <w:noProof/>
-        </w:rPr>
-        <w:t xml:space="preserve">Броя </w:t>
+        <w:pStyle w:val="ListParagraph"/>
+        <w:numPr>
+          <w:ilvl w:val="0"/>
+          <w:numId w:val="4"/>
+        </w:numPr>
+        <w:rPr>
+          <w:noProof/>
+        </w:rPr>
+      </w:pPr>
+      <w:r>
+        <w:rPr>
+          <w:b/>
+          <w:bCs/>
+          <w:noProof/>
+        </w:rPr>
+        <w:t>Броя</w:t>
+      </w:r>
+      <w:r>
+        <w:rPr>
+          <w:b/>
+          <w:bCs/>
+          <w:noProof/>
+          <w:lang w:val="bg-BG"/>
+        </w:rPr>
+        <w:t>т</w:t>
+      </w:r>
+      <w:r>
+        <w:rPr>
+          <w:b/>
+          <w:bCs/>
+          <w:noProof/>
+        </w:rPr>
+        <w:t xml:space="preserve"> </w:t>
       </w:r>
       <w:r>
         <w:rPr>
@@ -5876,6 +6304,11 @@
     </w:p>
     <w:p>
       <w:pPr>
+        <w:pStyle w:val="ListParagraph"/>
+        <w:numPr>
+          <w:ilvl w:val="0"/>
+          <w:numId w:val="4"/>
+        </w:numPr>
         <w:rPr>
           <w:noProof/>
         </w:rPr>
@@ -5902,15 +6335,12 @@
     </w:p>
     <w:p>
       <w:pPr>
-        <w:pStyle w:val="3"/>
+        <w:pStyle w:val="Heading3"/>
         <w:rPr>
           <w:lang w:val="bg-BG" w:eastAsia="ja-JP"/>
         </w:rPr>
       </w:pPr>
       <w:r>
-        <w:rPr>
-          <w:lang w:eastAsia="ja-JP"/>
-        </w:rPr>
         <w:t>Примери</w:t>
       </w:r>
     </w:p>
@@ -5928,10 +6358,10 @@
         </w:tblBorders>
         <w:tblLayout w:type="fixed"/>
         <w:tblCellMar>
-          <w:top w:w="57" w:type="dxa"/>
-          <w:left w:w="80" w:type="dxa"/>
-          <w:bottom w:w="57" w:type="dxa"/>
-          <w:right w:w="85" w:type="dxa"/>
+          <w:top w:w="85" w:type="dxa"/>
+          <w:left w:w="142" w:type="dxa"/>
+          <w:bottom w:w="85" w:type="dxa"/>
+          <w:right w:w="142" w:type="dxa"/>
         </w:tblCellMar>
         <w:tblLook w:val="04A0" w:firstRow="1" w:lastRow="0" w:firstColumn="1" w:lastColumn="0" w:noHBand="0" w:noVBand="1"/>
       </w:tblPr>
@@ -6025,6 +6455,7 @@
                 <w:b/>
                 <w:bCs/>
                 <w:noProof/>
+                <w:lang w:val="bg-BG"/>
               </w:rPr>
             </w:pPr>
             <w:r>
@@ -6032,8 +6463,9 @@
                 <w:b/>
                 <w:bCs/>
                 <w:noProof/>
-              </w:rPr>
-              <w:t>Коментари</w:t>
+                <w:lang w:val="bg-BG"/>
+              </w:rPr>
+              <w:t>Обяснения</w:t>
             </w:r>
           </w:p>
         </w:tc>
@@ -6320,23 +6752,7 @@
     </w:tbl>
     <w:p>
       <w:pPr>
-        <w:pStyle w:val="Code"/>
         <w:spacing w:line="240" w:lineRule="auto"/>
-        <w:rPr>
-          <w:lang w:val="bg-BG"/>
-        </w:rPr>
-      </w:pPr>
-    </w:p>
-    <w:p>
-      <w:pPr>
-        <w:spacing w:line="240" w:lineRule="auto"/>
-        <w:rPr>
-          <w:lang w:val="bg-BG"/>
-        </w:rPr>
-      </w:pPr>
-    </w:p>
-    <w:p>
-      <w:pPr>
         <w:rPr>
           <w:lang w:val="bg-BG"/>
         </w:rPr>
@@ -6383,7 +6799,7 @@
 <w:ftr xmlns:wpc="http://schemas.microsoft.com/office/word/2010/wordprocessingCanvas" xmlns:cx="http://schemas.microsoft.com/office/drawing/2014/chartex" xmlns:cx1="http://schemas.microsoft.com/office/drawing/2015/9/8/chartex" xmlns:cx2="http://schemas.microsoft.com/office/drawing/2015/10/21/chartex" xmlns:cx3="http://schemas.microsoft.com/office/drawing/2016/5/9/chartex" xmlns:cx4="http://schemas.microsoft.com/office/drawing/2016/5/10/chartex" xmlns:cx5="http://schemas.microsoft.com/office/drawing/2016/5/11/chartex" xmlns:cx6="http://schemas.microsoft.com/office/drawing/2016/5/12/chartex" xmlns:cx7="http://schemas.microsoft.com/office/drawing/2016/5/13/chartex" xmlns:cx8="http://schemas.microsoft.com/office/drawing/2016/5/14/chartex" xmlns:mc="http://schemas.openxmlformats.org/markup-compatibility/2006" xmlns:aink="http://schemas.microsoft.com/office/drawing/2016/ink" xmlns:am3d="http://schemas.microsoft.com/office/drawing/2017/model3d" xmlns:o="urn:schemas-microsoft-com:office:office" xmlns:oel="http://schemas.microsoft.com/office/2019/extlst" xmlns:r="http://schemas.openxmlformats.org/officeDocument/2006/relationships" xmlns:m="http://schemas.openxmlformats.org/officeDocument/2006/math" xmlns:v="urn:schemas-microsoft-com:vml" xmlns:wp14="http://schemas.microsoft.com/office/word/2010/wordprocessingDrawing" xmlns:wp="http://schemas.openxmlformats.org/drawingml/2006/wordprocessingDrawing" xmlns:w10="urn:schemas-microsoft-com:office:word" xmlns:w="http://schemas.openxmlformats.org/wordprocessingml/2006/main" xmlns:w14="http://schemas.microsoft.com/office/word/2010/wordml" xmlns:w15="http://schemas.microsoft.com/office/word/2012/wordml" xmlns:w16cex="http://schemas.microsoft.com/office/word/2018/wordml/cex" xmlns:w16cid="http://schemas.microsoft.com/office/word/2016/wordml/cid" xmlns:w16="http://schemas.microsoft.com/office/word/2018/wordml" xmlns:w16sdtdh="http://schemas.microsoft.com/office/word/2020/wordml/sdtdatahash" xmlns:w16se="http://schemas.microsoft.com/office/word/2015/wordml/symex" xmlns:wpg="http://schemas.microsoft.com/office/word/2010/wordprocessingGroup" xmlns:wpi="http://schemas.microsoft.com/office/word/2010/wordprocessingInk" xmlns:wne="http://schemas.microsoft.com/office/word/2006/wordml" xmlns:wps="http://schemas.microsoft.com/office/word/2010/wordprocessingShape" mc:Ignorable="w14 w15 w16se w16cid w16 w16cex w16sdtdh wp14">
   <w:p>
     <w:pPr>
-      <w:pStyle w:val="a5"/>
+      <w:pStyle w:val="Footer"/>
     </w:pPr>
     <w:r>
       <w:rPr>
@@ -6481,7 +6897,7 @@
               <v:stroke joinstyle="miter"/>
               <v:path gradientshapeok="t" o:connecttype="rect"/>
             </v:shapetype>
-            <v:shape id="Text Box 6" o:spid="_x0000_s1026" type="#_x0000_t202" style="position:absolute;margin-left:109.85pt;margin-top:28.05pt;width:40.15pt;height:13pt;z-index:251660288;visibility:visible;mso-wrap-style:square;mso-width-percent:0;mso-height-percent:0;mso-wrap-distance-left:9pt;mso-wrap-distance-top:0;mso-wrap-distance-right:9pt;mso-wrap-distance-bottom:0;mso-position-horizontal:absolute;mso-position-horizontal-relative:text;mso-position-vertical:absolute;mso-position-vertical-relative:text;mso-width-percent:0;mso-height-percent:0;mso-width-relative:page;mso-height-relative:page;v-text-anchor:middle" o:gfxdata="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" filled="f" stroked="f" strokeweight=".5pt">
+            <v:shape id="Text Box 6" o:spid="_x0000_s1026" type="#_x0000_t202" style="position:absolute;margin-left:109.85pt;margin-top:28.05pt;width:40.15pt;height:13pt;z-index:251660288;visibility:visible;mso-wrap-style:square;mso-width-percent:0;mso-height-percent:0;mso-wrap-distance-left:9pt;mso-wrap-distance-top:0;mso-wrap-distance-right:9pt;mso-wrap-distance-bottom:0;mso-position-horizontal:absolute;mso-position-horizontal-relative:text;mso-position-vertical:absolute;mso-position-vertical-relative:text;mso-width-percent:0;mso-height-percent:0;mso-width-relative:page;mso-height-relative:page;v-text-anchor:middle" o:gfxdata="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" filled="f" stroked="f" strokeweight=".5pt">
               <v:textbox inset=".5mm,0,0,0">
                 <w:txbxContent>
                   <w:p>
@@ -6569,26 +6985,17 @@
                             </w:rPr>
                             <w:t xml:space="preserve">© </w:t>
                           </w:r>
-                          <w:proofErr w:type="spellStart"/>
                           <w:r>
                             <w:rPr>
                               <w:sz w:val="17"/>
                               <w:szCs w:val="17"/>
                             </w:rPr>
-                            <w:t>SoftUni</w:t>
-                          </w:r>
-                          <w:proofErr w:type="spellEnd"/>
-                          <w:r>
-                            <w:rPr>
-                              <w:sz w:val="17"/>
-                              <w:szCs w:val="17"/>
-                            </w:rPr>
-                            <w:t xml:space="preserve"> – </w:t>
+                            <w:t xml:space="preserve">SoftUni – </w:t>
                           </w:r>
                           <w:hyperlink r:id="rId1" w:history="1">
                             <w:r>
                               <w:rPr>
-                                <w:rStyle w:val="a9"/>
+                                <w:rStyle w:val="Hyperlink"/>
                                 <w:color w:val="0882DE"/>
                                 <w:sz w:val="17"/>
                                 <w:szCs w:val="17"/>
@@ -7259,7 +7666,7 @@
         </mc:Choice>
         <mc:Fallback>
           <w:pict>
-            <v:shape w14:anchorId="2074F399" id="Text Box 16" o:spid="_x0000_s1027" type="#_x0000_t202" style="position:absolute;margin-left:109pt;margin-top:7pt;width:411.4pt;height:40.45pt;z-index:251657216;visibility:visible;mso-wrap-style:square;mso-width-percent:0;mso-height-percent:0;mso-wrap-distance-left:9pt;mso-wrap-distance-top:0;mso-wrap-distance-right:9pt;mso-wrap-distance-bottom:0;mso-position-horizontal:absolute;mso-position-horizontal-relative:text;mso-position-vertical:absolute;mso-position-vertical-relative:text;mso-width-percent:0;mso-height-percent:0;mso-width-relative:page;mso-height-relative:page;v-text-anchor:top" o:gfxdata="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" filled="f" stroked="f">
+            <v:shape w14:anchorId="2074F399" id="Text Box 16" o:spid="_x0000_s1027" type="#_x0000_t202" style="position:absolute;margin-left:109pt;margin-top:7pt;width:411.4pt;height:40.45pt;z-index:251657216;visibility:visible;mso-wrap-style:square;mso-width-percent:0;mso-height-percent:0;mso-wrap-distance-left:9pt;mso-wrap-distance-top:0;mso-wrap-distance-right:9pt;mso-wrap-distance-bottom:0;mso-position-horizontal:absolute;mso-position-horizontal-relative:text;mso-position-vertical:absolute;mso-position-vertical-relative:text;mso-width-percent:0;mso-height-percent:0;mso-width-relative:page;mso-height-relative:page;v-text-anchor:top" o:gfxdata="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" filled="f" stroked="f">
               <v:textbox inset=".5mm,1.2mm,.5mm,.5mm">
                 <w:txbxContent>
                   <w:p>
@@ -7278,26 +7685,17 @@
                       </w:rPr>
                       <w:t xml:space="preserve">© </w:t>
                     </w:r>
-                    <w:proofErr w:type="spellStart"/>
                     <w:r>
                       <w:rPr>
                         <w:sz w:val="17"/>
                         <w:szCs w:val="17"/>
                       </w:rPr>
-                      <w:t>SoftUni</w:t>
-                    </w:r>
-                    <w:proofErr w:type="spellEnd"/>
-                    <w:r>
-                      <w:rPr>
-                        <w:sz w:val="17"/>
-                        <w:szCs w:val="17"/>
-                      </w:rPr>
-                      <w:t xml:space="preserve"> – </w:t>
+                      <w:t xml:space="preserve">SoftUni – </w:t>
                     </w:r>
                     <w:hyperlink r:id="rId20" w:history="1">
                       <w:r>
                         <w:rPr>
-                          <w:rStyle w:val="a9"/>
+                          <w:rStyle w:val="Hyperlink"/>
                           <w:color w:val="0882DE"/>
                           <w:sz w:val="17"/>
                           <w:szCs w:val="17"/>
@@ -8094,7 +8492,7 @@
             </wp:anchor>
           </w:drawing>
         </mc:Choice>
-        <mc:Fallback xmlns:a1611="http://schemas.microsoft.com/office/drawing/2016/11/main" xmlns:a14="http://schemas.microsoft.com/office/drawing/2010/main" xmlns:pic="http://schemas.openxmlformats.org/drawingml/2006/picture" xmlns:a="http://schemas.openxmlformats.org/drawingml/2006/main">
+        <mc:Fallback xmlns:a="http://schemas.openxmlformats.org/drawingml/2006/main" xmlns:pic="http://schemas.openxmlformats.org/drawingml/2006/picture" xmlns:a14="http://schemas.microsoft.com/office/drawing/2010/main" xmlns:a1611="http://schemas.microsoft.com/office/drawing/2016/11/main">
           <w:pict>
             <v:line id="Straight Connector 19" style="position:absolute;flip:y;z-index:251622400;visibility:visible;mso-wrap-style:square;mso-width-percent:0;mso-height-percent:0;mso-wrap-distance-left:9pt;mso-wrap-distance-top:0;mso-wrap-distance-right:9pt;mso-wrap-distance-bottom:0;mso-position-horizontal:absolute;mso-position-horizontal-relative:text;mso-position-vertical:absolute;mso-position-vertical-relative:text;mso-width-percent:0;mso-height-percent:0;mso-width-relative:page;mso-height-relative:page" o:spid="_x0000_s1026" strokecolor="#974706 [1609]" strokeweight="1pt" from="-.1pt,5.2pt" to="520.7pt,5.2pt" w14:anchorId="60BE7D18" o:gfxdata="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">
               <v:stroke endcap="round"/>
@@ -8275,7 +8673,7 @@
         </mc:Choice>
         <mc:Fallback>
           <w:pict>
-            <v:shape w14:anchorId="60DB5C39" id="Text Box 4" o:spid="_x0000_s1028" type="#_x0000_t202" style="position:absolute;margin-left:444.65pt;margin-top:26.95pt;width:70.9pt;height:15.9pt;z-index:251663360;visibility:visible;mso-wrap-style:square;mso-width-percent:0;mso-height-percent:0;mso-wrap-distance-left:9pt;mso-wrap-distance-top:0;mso-wrap-distance-right:9pt;mso-wrap-distance-bottom:0;mso-position-horizontal:absolute;mso-position-horizontal-relative:text;mso-position-vertical:absolute;mso-position-vertical-relative:text;mso-width-percent:0;mso-height-percent:0;mso-width-relative:page;mso-height-relative:page;v-text-anchor:middle" o:gfxdata="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" filled="f" stroked="f" strokeweight=".5pt">
+            <v:shape w14:anchorId="60DB5C39" id="Text Box 4" o:spid="_x0000_s1028" type="#_x0000_t202" style="position:absolute;margin-left:444.65pt;margin-top:26.95pt;width:70.9pt;height:15.9pt;z-index:251663360;visibility:visible;mso-wrap-style:square;mso-width-percent:0;mso-height-percent:0;mso-wrap-distance-left:9pt;mso-wrap-distance-top:0;mso-wrap-distance-right:9pt;mso-wrap-distance-bottom:0;mso-position-horizontal:absolute;mso-position-horizontal-relative:text;mso-position-vertical:absolute;mso-position-vertical-relative:text;mso-width-percent:0;mso-height-percent:0;mso-width-relative:page;mso-height-relative:page;v-text-anchor:middle" o:gfxdata="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" filled="f" stroked="f" strokeweight=".5pt">
               <v:textbox inset="0,0,0,0">
                 <w:txbxContent>
                   <w:p>
@@ -8414,7 +8812,7 @@
 <w:hdr xmlns:wpc="http://schemas.microsoft.com/office/word/2010/wordprocessingCanvas" xmlns:cx="http://schemas.microsoft.com/office/drawing/2014/chartex" xmlns:cx1="http://schemas.microsoft.com/office/drawing/2015/9/8/chartex" xmlns:cx2="http://schemas.microsoft.com/office/drawing/2015/10/21/chartex" xmlns:cx3="http://schemas.microsoft.com/office/drawing/2016/5/9/chartex" xmlns:cx4="http://schemas.microsoft.com/office/drawing/2016/5/10/chartex" xmlns:cx5="http://schemas.microsoft.com/office/drawing/2016/5/11/chartex" xmlns:cx6="http://schemas.microsoft.com/office/drawing/2016/5/12/chartex" xmlns:cx7="http://schemas.microsoft.com/office/drawing/2016/5/13/chartex" xmlns:cx8="http://schemas.microsoft.com/office/drawing/2016/5/14/chartex" xmlns:mc="http://schemas.openxmlformats.org/markup-compatibility/2006" xmlns:aink="http://schemas.microsoft.com/office/drawing/2016/ink" xmlns:am3d="http://schemas.microsoft.com/office/drawing/2017/model3d" xmlns:o="urn:schemas-microsoft-com:office:office" xmlns:oel="http://schemas.microsoft.com/office/2019/extlst" xmlns:r="http://schemas.openxmlformats.org/officeDocument/2006/relationships" xmlns:m="http://schemas.openxmlformats.org/officeDocument/2006/math" xmlns:v="urn:schemas-microsoft-com:vml" xmlns:wp14="http://schemas.microsoft.com/office/word/2010/wordprocessingDrawing" xmlns:wp="http://schemas.openxmlformats.org/drawingml/2006/wordprocessingDrawing" xmlns:w10="urn:schemas-microsoft-com:office:word" xmlns:w="http://schemas.openxmlformats.org/wordprocessingml/2006/main" xmlns:w14="http://schemas.microsoft.com/office/word/2010/wordml" xmlns:w15="http://schemas.microsoft.com/office/word/2012/wordml" xmlns:w16cex="http://schemas.microsoft.com/office/word/2018/wordml/cex" xmlns:w16cid="http://schemas.microsoft.com/office/word/2016/wordml/cid" xmlns:w16="http://schemas.microsoft.com/office/word/2018/wordml" xmlns:w16sdtdh="http://schemas.microsoft.com/office/word/2020/wordml/sdtdatahash" xmlns:w16se="http://schemas.microsoft.com/office/word/2015/wordml/symex" xmlns:wpg="http://schemas.microsoft.com/office/word/2010/wordprocessingGroup" xmlns:wpi="http://schemas.microsoft.com/office/word/2010/wordprocessingInk" xmlns:wne="http://schemas.microsoft.com/office/word/2006/wordml" xmlns:wps="http://schemas.microsoft.com/office/word/2010/wordprocessingShape" mc:Ignorable="w14 w15 w16se w16cid w16 w16cex w16sdtdh wp14">
   <w:p>
     <w:pPr>
-      <w:pStyle w:val="a3"/>
+      <w:pStyle w:val="Header"/>
       <w:ind w:hanging="1134"/>
     </w:pPr>
   </w:p>
@@ -8424,13 +8822,126 @@
 <file path=word/numbering.xml><?xml version="1.0" encoding="utf-8"?>
 <w:numbering xmlns:wpc="http://schemas.microsoft.com/office/word/2010/wordprocessingCanvas" xmlns:cx="http://schemas.microsoft.com/office/drawing/2014/chartex" xmlns:cx1="http://schemas.microsoft.com/office/drawing/2015/9/8/chartex" xmlns:cx2="http://schemas.microsoft.com/office/drawing/2015/10/21/chartex" xmlns:cx3="http://schemas.microsoft.com/office/drawing/2016/5/9/chartex" xmlns:cx4="http://schemas.microsoft.com/office/drawing/2016/5/10/chartex" xmlns:cx5="http://schemas.microsoft.com/office/drawing/2016/5/11/chartex" xmlns:cx6="http://schemas.microsoft.com/office/drawing/2016/5/12/chartex" xmlns:cx7="http://schemas.microsoft.com/office/drawing/2016/5/13/chartex" xmlns:cx8="http://schemas.microsoft.com/office/drawing/2016/5/14/chartex" xmlns:mc="http://schemas.openxmlformats.org/markup-compatibility/2006" xmlns:aink="http://schemas.microsoft.com/office/drawing/2016/ink" xmlns:am3d="http://schemas.microsoft.com/office/drawing/2017/model3d" xmlns:o="urn:schemas-microsoft-com:office:office" xmlns:oel="http://schemas.microsoft.com/office/2019/extlst" xmlns:r="http://schemas.openxmlformats.org/officeDocument/2006/relationships" xmlns:m="http://schemas.openxmlformats.org/officeDocument/2006/math" xmlns:v="urn:schemas-microsoft-com:vml" xmlns:wp14="http://schemas.microsoft.com/office/word/2010/wordprocessingDrawing" xmlns:wp="http://schemas.openxmlformats.org/drawingml/2006/wordprocessingDrawing" xmlns:w10="urn:schemas-microsoft-com:office:word" xmlns:w="http://schemas.openxmlformats.org/wordprocessingml/2006/main" xmlns:w14="http://schemas.microsoft.com/office/word/2010/wordml" xmlns:w15="http://schemas.microsoft.com/office/word/2012/wordml" xmlns:w16cex="http://schemas.microsoft.com/office/word/2018/wordml/cex" xmlns:w16cid="http://schemas.microsoft.com/office/word/2016/wordml/cid" xmlns:w16="http://schemas.microsoft.com/office/word/2018/wordml" xmlns:w16sdtdh="http://schemas.microsoft.com/office/word/2020/wordml/sdtdatahash" xmlns:w16se="http://schemas.microsoft.com/office/word/2015/wordml/symex" xmlns:wpg="http://schemas.microsoft.com/office/word/2010/wordprocessingGroup" xmlns:wpi="http://schemas.microsoft.com/office/word/2010/wordprocessingInk" xmlns:wne="http://schemas.microsoft.com/office/word/2006/wordml" xmlns:wps="http://schemas.microsoft.com/office/word/2010/wordprocessingShape" mc:Ignorable="w14 w15 w16se w16cid w16 w16cex w16sdtdh wp14">
   <w:abstractNum w:abstractNumId="0" w15:restartNumberingAfterBreak="0">
+    <w:nsid w:val="023426FC"/>
+    <w:multiLevelType w:val="hybridMultilevel"/>
+    <w:tmpl w:val="75C81140"/>
+    <w:lvl w:ilvl="0" w:tplc="0809000F">
+      <w:start w:val="1"/>
+      <w:numFmt w:val="decimal"/>
+      <w:lvlText w:val="%1."/>
+      <w:lvlJc w:val="left"/>
+      <w:pPr>
+        <w:ind w:left="720" w:hanging="360"/>
+      </w:pPr>
+      <w:rPr>
+        <w:rFonts w:hint="default"/>
+      </w:rPr>
+    </w:lvl>
+    <w:lvl w:ilvl="1" w:tplc="FFFFFFFF">
+      <w:start w:val="1"/>
+      <w:numFmt w:val="bullet"/>
+      <w:lvlText w:val="o"/>
+      <w:lvlJc w:val="left"/>
+      <w:pPr>
+        <w:ind w:left="1440" w:hanging="360"/>
+      </w:pPr>
+      <w:rPr>
+        <w:rFonts w:ascii="Courier New" w:hAnsi="Courier New" w:hint="default"/>
+      </w:rPr>
+    </w:lvl>
+    <w:lvl w:ilvl="2" w:tplc="FFFFFFFF">
+      <w:start w:val="1"/>
+      <w:numFmt w:val="bullet"/>
+      <w:lvlText w:val=""/>
+      <w:lvlJc w:val="left"/>
+      <w:pPr>
+        <w:ind w:left="2160" w:hanging="360"/>
+      </w:pPr>
+      <w:rPr>
+        <w:rFonts w:ascii="Wingdings" w:hAnsi="Wingdings" w:hint="default"/>
+      </w:rPr>
+    </w:lvl>
+    <w:lvl w:ilvl="3" w:tplc="FFFFFFFF">
+      <w:start w:val="1"/>
+      <w:numFmt w:val="bullet"/>
+      <w:lvlText w:val=""/>
+      <w:lvlJc w:val="left"/>
+      <w:pPr>
+        <w:ind w:left="2880" w:hanging="360"/>
+      </w:pPr>
+      <w:rPr>
+        <w:rFonts w:ascii="Symbol" w:hAnsi="Symbol" w:hint="default"/>
+      </w:rPr>
+    </w:lvl>
+    <w:lvl w:ilvl="4" w:tplc="FFFFFFFF">
+      <w:start w:val="1"/>
+      <w:numFmt w:val="bullet"/>
+      <w:lvlText w:val="o"/>
+      <w:lvlJc w:val="left"/>
+      <w:pPr>
+        <w:ind w:left="3600" w:hanging="360"/>
+      </w:pPr>
+      <w:rPr>
+        <w:rFonts w:ascii="Courier New" w:hAnsi="Courier New" w:hint="default"/>
+      </w:rPr>
+    </w:lvl>
+    <w:lvl w:ilvl="5" w:tplc="FFFFFFFF">
+      <w:start w:val="1"/>
+      <w:numFmt w:val="bullet"/>
+      <w:lvlText w:val=""/>
+      <w:lvlJc w:val="left"/>
+      <w:pPr>
+        <w:ind w:left="4320" w:hanging="360"/>
+      </w:pPr>
+      <w:rPr>
+        <w:rFonts w:ascii="Wingdings" w:hAnsi="Wingdings" w:hint="default"/>
+      </w:rPr>
+    </w:lvl>
+    <w:lvl w:ilvl="6" w:tplc="FFFFFFFF">
+      <w:start w:val="1"/>
+      <w:numFmt w:val="bullet"/>
+      <w:lvlText w:val=""/>
+      <w:lvlJc w:val="left"/>
+      <w:pPr>
+        <w:ind w:left="5040" w:hanging="360"/>
+      </w:pPr>
+      <w:rPr>
+        <w:rFonts w:ascii="Symbol" w:hAnsi="Symbol" w:hint="default"/>
+      </w:rPr>
+    </w:lvl>
+    <w:lvl w:ilvl="7" w:tplc="FFFFFFFF">
+      <w:start w:val="1"/>
+      <w:numFmt w:val="bullet"/>
+      <w:lvlText w:val="o"/>
+      <w:lvlJc w:val="left"/>
+      <w:pPr>
+        <w:ind w:left="5760" w:hanging="360"/>
+      </w:pPr>
+      <w:rPr>
+        <w:rFonts w:ascii="Courier New" w:hAnsi="Courier New" w:hint="default"/>
+      </w:rPr>
+    </w:lvl>
+    <w:lvl w:ilvl="8" w:tplc="FFFFFFFF">
+      <w:start w:val="1"/>
+      <w:numFmt w:val="bullet"/>
+      <w:lvlText w:val=""/>
+      <w:lvlJc w:val="left"/>
+      <w:pPr>
+        <w:ind w:left="6480" w:hanging="360"/>
+      </w:pPr>
+      <w:rPr>
+        <w:rFonts w:ascii="Wingdings" w:hAnsi="Wingdings" w:hint="default"/>
+      </w:rPr>
+    </w:lvl>
+  </w:abstractNum>
+  <w:abstractNum w:abstractNumId="1" w15:restartNumberingAfterBreak="0">
     <w:nsid w:val="13A00DEC"/>
     <w:multiLevelType w:val="hybridMultilevel"/>
     <w:tmpl w:val="F6CC713C"/>
     <w:lvl w:ilvl="0" w:tplc="8B1ADAB0">
       <w:start w:val="1"/>
       <w:numFmt w:val="decimal"/>
-      <w:pStyle w:val="2"/>
+      <w:pStyle w:val="Heading2"/>
       <w:lvlText w:val="%1."/>
       <w:lvlJc w:val="left"/>
       <w:pPr>
@@ -8510,7 +9021,7 @@
       </w:pPr>
     </w:lvl>
   </w:abstractNum>
-  <w:abstractNum w:abstractNumId="1" w15:restartNumberingAfterBreak="0">
+  <w:abstractNum w:abstractNumId="2" w15:restartNumberingAfterBreak="0">
     <w:nsid w:val="1AC9A2BC"/>
     <w:multiLevelType w:val="hybridMultilevel"/>
     <w:tmpl w:val="0C6498F4"/>
@@ -8623,7 +9134,120 @@
       </w:rPr>
     </w:lvl>
   </w:abstractNum>
-  <w:abstractNum w:abstractNumId="2" w15:restartNumberingAfterBreak="0">
+  <w:abstractNum w:abstractNumId="3" w15:restartNumberingAfterBreak="0">
+    <w:nsid w:val="1E322DBE"/>
+    <w:multiLevelType w:val="hybridMultilevel"/>
+    <w:tmpl w:val="0D9C773A"/>
+    <w:lvl w:ilvl="0" w:tplc="0809000F">
+      <w:start w:val="1"/>
+      <w:numFmt w:val="decimal"/>
+      <w:lvlText w:val="%1."/>
+      <w:lvlJc w:val="left"/>
+      <w:pPr>
+        <w:ind w:left="720" w:hanging="360"/>
+      </w:pPr>
+      <w:rPr>
+        <w:rFonts w:hint="default"/>
+      </w:rPr>
+    </w:lvl>
+    <w:lvl w:ilvl="1" w:tplc="FFFFFFFF">
+      <w:start w:val="1"/>
+      <w:numFmt w:val="bullet"/>
+      <w:lvlText w:val="o"/>
+      <w:lvlJc w:val="left"/>
+      <w:pPr>
+        <w:ind w:left="1440" w:hanging="360"/>
+      </w:pPr>
+      <w:rPr>
+        <w:rFonts w:ascii="Courier New" w:hAnsi="Courier New" w:hint="default"/>
+      </w:rPr>
+    </w:lvl>
+    <w:lvl w:ilvl="2" w:tplc="FFFFFFFF">
+      <w:start w:val="1"/>
+      <w:numFmt w:val="bullet"/>
+      <w:lvlText w:val=""/>
+      <w:lvlJc w:val="left"/>
+      <w:pPr>
+        <w:ind w:left="2160" w:hanging="360"/>
+      </w:pPr>
+      <w:rPr>
+        <w:rFonts w:ascii="Wingdings" w:hAnsi="Wingdings" w:hint="default"/>
+      </w:rPr>
+    </w:lvl>
+    <w:lvl w:ilvl="3" w:tplc="FFFFFFFF">
+      <w:start w:val="1"/>
+      <w:numFmt w:val="bullet"/>
+      <w:lvlText w:val=""/>
+      <w:lvlJc w:val="left"/>
+      <w:pPr>
+        <w:ind w:left="2880" w:hanging="360"/>
+      </w:pPr>
+      <w:rPr>
+        <w:rFonts w:ascii="Symbol" w:hAnsi="Symbol" w:hint="default"/>
+      </w:rPr>
+    </w:lvl>
+    <w:lvl w:ilvl="4" w:tplc="FFFFFFFF">
+      <w:start w:val="1"/>
+      <w:numFmt w:val="bullet"/>
+      <w:lvlText w:val="o"/>
+      <w:lvlJc w:val="left"/>
+      <w:pPr>
+        <w:ind w:left="3600" w:hanging="360"/>
+      </w:pPr>
+      <w:rPr>
+        <w:rFonts w:ascii="Courier New" w:hAnsi="Courier New" w:hint="default"/>
+      </w:rPr>
+    </w:lvl>
+    <w:lvl w:ilvl="5" w:tplc="FFFFFFFF">
+      <w:start w:val="1"/>
+      <w:numFmt w:val="bullet"/>
+      <w:lvlText w:val=""/>
+      <w:lvlJc w:val="left"/>
+      <w:pPr>
+        <w:ind w:left="4320" w:hanging="360"/>
+      </w:pPr>
+      <w:rPr>
+        <w:rFonts w:ascii="Wingdings" w:hAnsi="Wingdings" w:hint="default"/>
+      </w:rPr>
+    </w:lvl>
+    <w:lvl w:ilvl="6" w:tplc="FFFFFFFF">
+      <w:start w:val="1"/>
+      <w:numFmt w:val="bullet"/>
+      <w:lvlText w:val=""/>
+      <w:lvlJc w:val="left"/>
+      <w:pPr>
+        <w:ind w:left="5040" w:hanging="360"/>
+      </w:pPr>
+      <w:rPr>
+        <w:rFonts w:ascii="Symbol" w:hAnsi="Symbol" w:hint="default"/>
+      </w:rPr>
+    </w:lvl>
+    <w:lvl w:ilvl="7" w:tplc="FFFFFFFF">
+      <w:start w:val="1"/>
+      <w:numFmt w:val="bullet"/>
+      <w:lvlText w:val="o"/>
+      <w:lvlJc w:val="left"/>
+      <w:pPr>
+        <w:ind w:left="5760" w:hanging="360"/>
+      </w:pPr>
+      <w:rPr>
+        <w:rFonts w:ascii="Courier New" w:hAnsi="Courier New" w:hint="default"/>
+      </w:rPr>
+    </w:lvl>
+    <w:lvl w:ilvl="8" w:tplc="FFFFFFFF">
+      <w:start w:val="1"/>
+      <w:numFmt w:val="bullet"/>
+      <w:lvlText w:val=""/>
+      <w:lvlJc w:val="left"/>
+      <w:pPr>
+        <w:ind w:left="6480" w:hanging="360"/>
+      </w:pPr>
+      <w:rPr>
+        <w:rFonts w:ascii="Wingdings" w:hAnsi="Wingdings" w:hint="default"/>
+      </w:rPr>
+    </w:lvl>
+  </w:abstractNum>
+  <w:abstractNum w:abstractNumId="4" w15:restartNumberingAfterBreak="0">
     <w:nsid w:val="3F2EFB42"/>
     <w:multiLevelType w:val="hybridMultilevel"/>
     <w:tmpl w:val="284AE224"/>
@@ -8736,7 +9360,7 @@
       </w:rPr>
     </w:lvl>
   </w:abstractNum>
-  <w:abstractNum w:abstractNumId="3" w15:restartNumberingAfterBreak="0">
+  <w:abstractNum w:abstractNumId="5" w15:restartNumberingAfterBreak="0">
     <w:nsid w:val="426F6947"/>
     <w:multiLevelType w:val="hybridMultilevel"/>
     <w:tmpl w:val="0BFAF798"/>
@@ -8849,120 +9473,122 @@
       </w:rPr>
     </w:lvl>
   </w:abstractNum>
-  <w:abstractNum w:abstractNumId="4" w15:restartNumberingAfterBreak="0">
+  <w:abstractNum w:abstractNumId="6" w15:restartNumberingAfterBreak="0">
     <w:nsid w:val="4B578DAD"/>
     <w:multiLevelType w:val="hybridMultilevel"/>
-    <w:tmpl w:val="753CE724"/>
-    <w:lvl w:ilvl="0" w:tplc="D6DA15FC">
+    <w:tmpl w:val="CB9EE0F6"/>
+    <w:lvl w:ilvl="0" w:tplc="800E2D6A">
+      <w:start w:val="1"/>
+      <w:numFmt w:val="decimal"/>
+      <w:lvlText w:val="%1."/>
+      <w:lvlJc w:val="left"/>
+      <w:pPr>
+        <w:ind w:left="720" w:hanging="360"/>
+      </w:pPr>
+      <w:rPr>
+        <w:rFonts w:hint="default"/>
+        <w:b w:val="0"/>
+        <w:bCs w:val="0"/>
+      </w:rPr>
+    </w:lvl>
+    <w:lvl w:ilvl="1" w:tplc="EC622464">
+      <w:start w:val="1"/>
+      <w:numFmt w:val="bullet"/>
+      <w:lvlText w:val="o"/>
+      <w:lvlJc w:val="left"/>
+      <w:pPr>
+        <w:ind w:left="1440" w:hanging="360"/>
+      </w:pPr>
+      <w:rPr>
+        <w:rFonts w:ascii="Courier New" w:hAnsi="Courier New" w:hint="default"/>
+      </w:rPr>
+    </w:lvl>
+    <w:lvl w:ilvl="2" w:tplc="97BEC082">
+      <w:start w:val="1"/>
+      <w:numFmt w:val="bullet"/>
+      <w:lvlText w:val=""/>
+      <w:lvlJc w:val="left"/>
+      <w:pPr>
+        <w:ind w:left="2160" w:hanging="360"/>
+      </w:pPr>
+      <w:rPr>
+        <w:rFonts w:ascii="Wingdings" w:hAnsi="Wingdings" w:hint="default"/>
+      </w:rPr>
+    </w:lvl>
+    <w:lvl w:ilvl="3" w:tplc="F60E017A">
       <w:start w:val="1"/>
       <w:numFmt w:val="bullet"/>
       <w:lvlText w:val=""/>
       <w:lvlJc w:val="left"/>
       <w:pPr>
-        <w:ind w:left="720" w:hanging="360"/>
+        <w:ind w:left="2880" w:hanging="360"/>
       </w:pPr>
       <w:rPr>
         <w:rFonts w:ascii="Symbol" w:hAnsi="Symbol" w:hint="default"/>
       </w:rPr>
     </w:lvl>
-    <w:lvl w:ilvl="1" w:tplc="EC622464">
+    <w:lvl w:ilvl="4" w:tplc="DDE429F4">
       <w:start w:val="1"/>
       <w:numFmt w:val="bullet"/>
       <w:lvlText w:val="o"/>
       <w:lvlJc w:val="left"/>
       <w:pPr>
-        <w:ind w:left="1440" w:hanging="360"/>
+        <w:ind w:left="3600" w:hanging="360"/>
       </w:pPr>
       <w:rPr>
         <w:rFonts w:ascii="Courier New" w:hAnsi="Courier New" w:hint="default"/>
       </w:rPr>
     </w:lvl>
-    <w:lvl w:ilvl="2" w:tplc="97BEC082">
+    <w:lvl w:ilvl="5" w:tplc="C42AF66E">
       <w:start w:val="1"/>
       <w:numFmt w:val="bullet"/>
       <w:lvlText w:val=""/>
       <w:lvlJc w:val="left"/>
       <w:pPr>
-        <w:ind w:left="2160" w:hanging="360"/>
+        <w:ind w:left="4320" w:hanging="360"/>
       </w:pPr>
       <w:rPr>
         <w:rFonts w:ascii="Wingdings" w:hAnsi="Wingdings" w:hint="default"/>
       </w:rPr>
     </w:lvl>
-    <w:lvl w:ilvl="3" w:tplc="F60E017A">
+    <w:lvl w:ilvl="6" w:tplc="6B2CF012">
       <w:start w:val="1"/>
       <w:numFmt w:val="bullet"/>
       <w:lvlText w:val=""/>
       <w:lvlJc w:val="left"/>
       <w:pPr>
-        <w:ind w:left="2880" w:hanging="360"/>
+        <w:ind w:left="5040" w:hanging="360"/>
       </w:pPr>
       <w:rPr>
         <w:rFonts w:ascii="Symbol" w:hAnsi="Symbol" w:hint="default"/>
       </w:rPr>
     </w:lvl>
-    <w:lvl w:ilvl="4" w:tplc="DDE429F4">
+    <w:lvl w:ilvl="7" w:tplc="A2A2CFC2">
       <w:start w:val="1"/>
       <w:numFmt w:val="bullet"/>
       <w:lvlText w:val="o"/>
       <w:lvlJc w:val="left"/>
       <w:pPr>
-        <w:ind w:left="3600" w:hanging="360"/>
+        <w:ind w:left="5760" w:hanging="360"/>
       </w:pPr>
       <w:rPr>
         <w:rFonts w:ascii="Courier New" w:hAnsi="Courier New" w:hint="default"/>
       </w:rPr>
     </w:lvl>
-    <w:lvl w:ilvl="5" w:tplc="C42AF66E">
+    <w:lvl w:ilvl="8" w:tplc="C9706730">
       <w:start w:val="1"/>
       <w:numFmt w:val="bullet"/>
       <w:lvlText w:val=""/>
       <w:lvlJc w:val="left"/>
       <w:pPr>
-        <w:ind w:left="4320" w:hanging="360"/>
+        <w:ind w:left="6480" w:hanging="360"/>
       </w:pPr>
       <w:rPr>
         <w:rFonts w:ascii="Wingdings" w:hAnsi="Wingdings" w:hint="default"/>
       </w:rPr>
     </w:lvl>
-    <w:lvl w:ilvl="6" w:tplc="6B2CF012">
-      <w:start w:val="1"/>
-      <w:numFmt w:val="bullet"/>
-      <w:lvlText w:val=""/>
-      <w:lvlJc w:val="left"/>
-      <w:pPr>
-        <w:ind w:left="5040" w:hanging="360"/>
-      </w:pPr>
-      <w:rPr>
-        <w:rFonts w:ascii="Symbol" w:hAnsi="Symbol" w:hint="default"/>
-      </w:rPr>
-    </w:lvl>
-    <w:lvl w:ilvl="7" w:tplc="A2A2CFC2">
-      <w:start w:val="1"/>
-      <w:numFmt w:val="bullet"/>
-      <w:lvlText w:val="o"/>
-      <w:lvlJc w:val="left"/>
-      <w:pPr>
-        <w:ind w:left="5760" w:hanging="360"/>
-      </w:pPr>
-      <w:rPr>
-        <w:rFonts w:ascii="Courier New" w:hAnsi="Courier New" w:hint="default"/>
-      </w:rPr>
-    </w:lvl>
-    <w:lvl w:ilvl="8" w:tplc="C9706730">
-      <w:start w:val="1"/>
-      <w:numFmt w:val="bullet"/>
-      <w:lvlText w:val=""/>
-      <w:lvlJc w:val="left"/>
-      <w:pPr>
-        <w:ind w:left="6480" w:hanging="360"/>
-      </w:pPr>
-      <w:rPr>
-        <w:rFonts w:ascii="Wingdings" w:hAnsi="Wingdings" w:hint="default"/>
-      </w:rPr>
-    </w:lvl>
   </w:abstractNum>
-  <w:abstractNum w:abstractNumId="5" w15:restartNumberingAfterBreak="0">
+  <w:abstractNum w:abstractNumId="7" w15:restartNumberingAfterBreak="0">
     <w:nsid w:val="4FC01279"/>
     <w:multiLevelType w:val="hybridMultilevel"/>
     <w:tmpl w:val="B51473E8"/>
@@ -9075,120 +9701,350 @@
       </w:rPr>
     </w:lvl>
   </w:abstractNum>
-  <w:abstractNum w:abstractNumId="6" w15:restartNumberingAfterBreak="0">
-    <w:nsid w:val="51806092"/>
+  <w:abstractNum w:abstractNumId="8" w15:restartNumberingAfterBreak="0">
+    <w:nsid w:val="51377774"/>
     <w:multiLevelType w:val="hybridMultilevel"/>
-    <w:tmpl w:val="2968ED4C"/>
-    <w:lvl w:ilvl="0" w:tplc="3D44E60A">
+    <w:tmpl w:val="48A69F0E"/>
+    <w:lvl w:ilvl="0" w:tplc="800E2D6A">
+      <w:start w:val="1"/>
+      <w:numFmt w:val="decimal"/>
+      <w:lvlText w:val="%1."/>
+      <w:lvlJc w:val="left"/>
+      <w:pPr>
+        <w:ind w:left="720" w:hanging="360"/>
+      </w:pPr>
+      <w:rPr>
+        <w:rFonts w:hint="default"/>
+        <w:b w:val="0"/>
+        <w:bCs w:val="0"/>
+      </w:rPr>
+    </w:lvl>
+    <w:lvl w:ilvl="1" w:tplc="FFFFFFFF">
+      <w:start w:val="1"/>
+      <w:numFmt w:val="bullet"/>
+      <w:lvlText w:val="o"/>
+      <w:lvlJc w:val="left"/>
+      <w:pPr>
+        <w:ind w:left="1440" w:hanging="360"/>
+      </w:pPr>
+      <w:rPr>
+        <w:rFonts w:ascii="Courier New" w:hAnsi="Courier New" w:hint="default"/>
+      </w:rPr>
+    </w:lvl>
+    <w:lvl w:ilvl="2" w:tplc="FFFFFFFF">
+      <w:start w:val="1"/>
+      <w:numFmt w:val="bullet"/>
+      <w:lvlText w:val=""/>
+      <w:lvlJc w:val="left"/>
+      <w:pPr>
+        <w:ind w:left="2160" w:hanging="360"/>
+      </w:pPr>
+      <w:rPr>
+        <w:rFonts w:ascii="Wingdings" w:hAnsi="Wingdings" w:hint="default"/>
+      </w:rPr>
+    </w:lvl>
+    <w:lvl w:ilvl="3" w:tplc="FFFFFFFF">
       <w:start w:val="1"/>
       <w:numFmt w:val="bullet"/>
       <w:lvlText w:val=""/>
       <w:lvlJc w:val="left"/>
       <w:pPr>
-        <w:ind w:left="720" w:hanging="360"/>
+        <w:ind w:left="2880" w:hanging="360"/>
       </w:pPr>
       <w:rPr>
         <w:rFonts w:ascii="Symbol" w:hAnsi="Symbol" w:hint="default"/>
       </w:rPr>
     </w:lvl>
-    <w:lvl w:ilvl="1" w:tplc="B86A39A0">
+    <w:lvl w:ilvl="4" w:tplc="FFFFFFFF">
       <w:start w:val="1"/>
       <w:numFmt w:val="bullet"/>
       <w:lvlText w:val="o"/>
       <w:lvlJc w:val="left"/>
       <w:pPr>
-        <w:ind w:left="1440" w:hanging="360"/>
+        <w:ind w:left="3600" w:hanging="360"/>
       </w:pPr>
       <w:rPr>
         <w:rFonts w:ascii="Courier New" w:hAnsi="Courier New" w:hint="default"/>
       </w:rPr>
     </w:lvl>
-    <w:lvl w:ilvl="2" w:tplc="00868BB8">
+    <w:lvl w:ilvl="5" w:tplc="FFFFFFFF">
       <w:start w:val="1"/>
       <w:numFmt w:val="bullet"/>
       <w:lvlText w:val=""/>
       <w:lvlJc w:val="left"/>
       <w:pPr>
-        <w:ind w:left="2160" w:hanging="360"/>
+        <w:ind w:left="4320" w:hanging="360"/>
       </w:pPr>
       <w:rPr>
         <w:rFonts w:ascii="Wingdings" w:hAnsi="Wingdings" w:hint="default"/>
       </w:rPr>
     </w:lvl>
-    <w:lvl w:ilvl="3" w:tplc="A01E1A86">
+    <w:lvl w:ilvl="6" w:tplc="FFFFFFFF">
       <w:start w:val="1"/>
       <w:numFmt w:val="bullet"/>
       <w:lvlText w:val=""/>
       <w:lvlJc w:val="left"/>
       <w:pPr>
-        <w:ind w:left="2880" w:hanging="360"/>
+        <w:ind w:left="5040" w:hanging="360"/>
       </w:pPr>
       <w:rPr>
         <w:rFonts w:ascii="Symbol" w:hAnsi="Symbol" w:hint="default"/>
       </w:rPr>
     </w:lvl>
-    <w:lvl w:ilvl="4" w:tplc="01965524">
+    <w:lvl w:ilvl="7" w:tplc="FFFFFFFF">
       <w:start w:val="1"/>
       <w:numFmt w:val="bullet"/>
       <w:lvlText w:val="o"/>
       <w:lvlJc w:val="left"/>
       <w:pPr>
-        <w:ind w:left="3600" w:hanging="360"/>
+        <w:ind w:left="5760" w:hanging="360"/>
       </w:pPr>
       <w:rPr>
         <w:rFonts w:ascii="Courier New" w:hAnsi="Courier New" w:hint="default"/>
       </w:rPr>
     </w:lvl>
-    <w:lvl w:ilvl="5" w:tplc="DEF4B798">
+    <w:lvl w:ilvl="8" w:tplc="FFFFFFFF">
       <w:start w:val="1"/>
       <w:numFmt w:val="bullet"/>
       <w:lvlText w:val=""/>
       <w:lvlJc w:val="left"/>
       <w:pPr>
-        <w:ind w:left="4320" w:hanging="360"/>
+        <w:ind w:left="6480" w:hanging="360"/>
       </w:pPr>
       <w:rPr>
         <w:rFonts w:ascii="Wingdings" w:hAnsi="Wingdings" w:hint="default"/>
       </w:rPr>
     </w:lvl>
-    <w:lvl w:ilvl="6" w:tplc="CBF29B78">
+  </w:abstractNum>
+  <w:abstractNum w:abstractNumId="9" w15:restartNumberingAfterBreak="0">
+    <w:nsid w:val="51806092"/>
+    <w:multiLevelType w:val="hybridMultilevel"/>
+    <w:tmpl w:val="8CFE6548"/>
+    <w:lvl w:ilvl="0" w:tplc="800E2D6A">
+      <w:start w:val="1"/>
+      <w:numFmt w:val="decimal"/>
+      <w:lvlText w:val="%1."/>
+      <w:lvlJc w:val="left"/>
+      <w:pPr>
+        <w:ind w:left="720" w:hanging="360"/>
+      </w:pPr>
+      <w:rPr>
+        <w:rFonts w:hint="default"/>
+        <w:b w:val="0"/>
+        <w:bCs w:val="0"/>
+      </w:rPr>
+    </w:lvl>
+    <w:lvl w:ilvl="1" w:tplc="B86A39A0">
+      <w:start w:val="1"/>
+      <w:numFmt w:val="bullet"/>
+      <w:lvlText w:val="o"/>
+      <w:lvlJc w:val="left"/>
+      <w:pPr>
+        <w:ind w:left="1440" w:hanging="360"/>
+      </w:pPr>
+      <w:rPr>
+        <w:rFonts w:ascii="Courier New" w:hAnsi="Courier New" w:hint="default"/>
+      </w:rPr>
+    </w:lvl>
+    <w:lvl w:ilvl="2" w:tplc="00868BB8">
+      <w:start w:val="1"/>
+      <w:numFmt w:val="bullet"/>
+      <w:lvlText w:val=""/>
+      <w:lvlJc w:val="left"/>
+      <w:pPr>
+        <w:ind w:left="2160" w:hanging="360"/>
+      </w:pPr>
+      <w:rPr>
+        <w:rFonts w:ascii="Wingdings" w:hAnsi="Wingdings" w:hint="default"/>
+      </w:rPr>
+    </w:lvl>
+    <w:lvl w:ilvl="3" w:tplc="A01E1A86">
       <w:start w:val="1"/>
       <w:numFmt w:val="bullet"/>
       <w:lvlText w:val=""/>
       <w:lvlJc w:val="left"/>
       <w:pPr>
-        <w:ind w:left="5040" w:hanging="360"/>
+        <w:ind w:left="2880" w:hanging="360"/>
       </w:pPr>
       <w:rPr>
         <w:rFonts w:ascii="Symbol" w:hAnsi="Symbol" w:hint="default"/>
       </w:rPr>
     </w:lvl>
-    <w:lvl w:ilvl="7" w:tplc="E7D093A2">
+    <w:lvl w:ilvl="4" w:tplc="01965524">
       <w:start w:val="1"/>
       <w:numFmt w:val="bullet"/>
       <w:lvlText w:val="o"/>
       <w:lvlJc w:val="left"/>
       <w:pPr>
-        <w:ind w:left="5760" w:hanging="360"/>
+        <w:ind w:left="3600" w:hanging="360"/>
       </w:pPr>
       <w:rPr>
         <w:rFonts w:ascii="Courier New" w:hAnsi="Courier New" w:hint="default"/>
       </w:rPr>
     </w:lvl>
-    <w:lvl w:ilvl="8" w:tplc="4BD6BD44">
+    <w:lvl w:ilvl="5" w:tplc="DEF4B798">
       <w:start w:val="1"/>
       <w:numFmt w:val="bullet"/>
       <w:lvlText w:val=""/>
       <w:lvlJc w:val="left"/>
       <w:pPr>
-        <w:ind w:left="6480" w:hanging="360"/>
+        <w:ind w:left="4320" w:hanging="360"/>
       </w:pPr>
       <w:rPr>
         <w:rFonts w:ascii="Wingdings" w:hAnsi="Wingdings" w:hint="default"/>
       </w:rPr>
     </w:lvl>
+    <w:lvl w:ilvl="6" w:tplc="CBF29B78">
+      <w:start w:val="1"/>
+      <w:numFmt w:val="bullet"/>
+      <w:lvlText w:val=""/>
+      <w:lvlJc w:val="left"/>
+      <w:pPr>
+        <w:ind w:left="5040" w:hanging="360"/>
+      </w:pPr>
+      <w:rPr>
+        <w:rFonts w:ascii="Symbol" w:hAnsi="Symbol" w:hint="default"/>
+      </w:rPr>
+    </w:lvl>
+    <w:lvl w:ilvl="7" w:tplc="E7D093A2">
+      <w:start w:val="1"/>
+      <w:numFmt w:val="bullet"/>
+      <w:lvlText w:val="o"/>
+      <w:lvlJc w:val="left"/>
+      <w:pPr>
+        <w:ind w:left="5760" w:hanging="360"/>
+      </w:pPr>
+      <w:rPr>
+        <w:rFonts w:ascii="Courier New" w:hAnsi="Courier New" w:hint="default"/>
+      </w:rPr>
+    </w:lvl>
+    <w:lvl w:ilvl="8" w:tplc="4BD6BD44">
+      <w:start w:val="1"/>
+      <w:numFmt w:val="bullet"/>
+      <w:lvlText w:val=""/>
+      <w:lvlJc w:val="left"/>
+      <w:pPr>
+        <w:ind w:left="6480" w:hanging="360"/>
+      </w:pPr>
+      <w:rPr>
+        <w:rFonts w:ascii="Wingdings" w:hAnsi="Wingdings" w:hint="default"/>
+      </w:rPr>
+    </w:lvl>
   </w:abstractNum>
-  <w:abstractNum w:abstractNumId="7" w15:restartNumberingAfterBreak="0">
+  <w:abstractNum w:abstractNumId="10" w15:restartNumberingAfterBreak="0">
+    <w:nsid w:val="70E264EB"/>
+    <w:multiLevelType w:val="hybridMultilevel"/>
+    <w:tmpl w:val="2F3A3FD6"/>
+    <w:lvl w:ilvl="0" w:tplc="0809000F">
+      <w:start w:val="1"/>
+      <w:numFmt w:val="decimal"/>
+      <w:lvlText w:val="%1."/>
+      <w:lvlJc w:val="left"/>
+      <w:pPr>
+        <w:ind w:left="720" w:hanging="360"/>
+      </w:pPr>
+      <w:rPr>
+        <w:rFonts w:hint="default"/>
+      </w:rPr>
+    </w:lvl>
+    <w:lvl w:ilvl="1" w:tplc="FFFFFFFF">
+      <w:start w:val="1"/>
+      <w:numFmt w:val="bullet"/>
+      <w:lvlText w:val="o"/>
+      <w:lvlJc w:val="left"/>
+      <w:pPr>
+        <w:ind w:left="1440" w:hanging="360"/>
+      </w:pPr>
+      <w:rPr>
+        <w:rFonts w:ascii="Courier New" w:hAnsi="Courier New" w:hint="default"/>
+      </w:rPr>
+    </w:lvl>
+    <w:lvl w:ilvl="2" w:tplc="FFFFFFFF">
+      <w:start w:val="1"/>
+      <w:numFmt w:val="bullet"/>
+      <w:lvlText w:val=""/>
+      <w:lvlJc w:val="left"/>
+      <w:pPr>
+        <w:ind w:left="2160" w:hanging="360"/>
+      </w:pPr>
+      <w:rPr>
+        <w:rFonts w:ascii="Wingdings" w:hAnsi="Wingdings" w:hint="default"/>
+      </w:rPr>
+    </w:lvl>
+    <w:lvl w:ilvl="3" w:tplc="FFFFFFFF">
+      <w:start w:val="1"/>
+      <w:numFmt w:val="bullet"/>
+      <w:lvlText w:val=""/>
+      <w:lvlJc w:val="left"/>
+      <w:pPr>
+        <w:ind w:left="2880" w:hanging="360"/>
+      </w:pPr>
+      <w:rPr>
+        <w:rFonts w:ascii="Symbol" w:hAnsi="Symbol" w:hint="default"/>
+      </w:rPr>
+    </w:lvl>
+    <w:lvl w:ilvl="4" w:tplc="FFFFFFFF">
+      <w:start w:val="1"/>
+      <w:numFmt w:val="bullet"/>
+      <w:lvlText w:val="o"/>
+      <w:lvlJc w:val="left"/>
+      <w:pPr>
+        <w:ind w:left="3600" w:hanging="360"/>
+      </w:pPr>
+      <w:rPr>
+        <w:rFonts w:ascii="Courier New" w:hAnsi="Courier New" w:hint="default"/>
+      </w:rPr>
+    </w:lvl>
+    <w:lvl w:ilvl="5" w:tplc="FFFFFFFF">
+      <w:start w:val="1"/>
+      <w:numFmt w:val="bullet"/>
+      <w:lvlText w:val=""/>
+      <w:lvlJc w:val="left"/>
+      <w:pPr>
+        <w:ind w:left="4320" w:hanging="360"/>
+      </w:pPr>
+      <w:rPr>
+        <w:rFonts w:ascii="Wingdings" w:hAnsi="Wingdings" w:hint="default"/>
+      </w:rPr>
+    </w:lvl>
+    <w:lvl w:ilvl="6" w:tplc="FFFFFFFF">
+      <w:start w:val="1"/>
+      <w:numFmt w:val="bullet"/>
+      <w:lvlText w:val=""/>
+      <w:lvlJc w:val="left"/>
+      <w:pPr>
+        <w:ind w:left="5040" w:hanging="360"/>
+      </w:pPr>
+      <w:rPr>
+        <w:rFonts w:ascii="Symbol" w:hAnsi="Symbol" w:hint="default"/>
+      </w:rPr>
+    </w:lvl>
+    <w:lvl w:ilvl="7" w:tplc="FFFFFFFF">
+      <w:start w:val="1"/>
+      <w:numFmt w:val="bullet"/>
+      <w:lvlText w:val="o"/>
+      <w:lvlJc w:val="left"/>
+      <w:pPr>
+        <w:ind w:left="5760" w:hanging="360"/>
+      </w:pPr>
+      <w:rPr>
+        <w:rFonts w:ascii="Courier New" w:hAnsi="Courier New" w:hint="default"/>
+      </w:rPr>
+    </w:lvl>
+    <w:lvl w:ilvl="8" w:tplc="FFFFFFFF">
+      <w:start w:val="1"/>
+      <w:numFmt w:val="bullet"/>
+      <w:lvlText w:val=""/>
+      <w:lvlJc w:val="left"/>
+      <w:pPr>
+        <w:ind w:left="6480" w:hanging="360"/>
+      </w:pPr>
+      <w:rPr>
+        <w:rFonts w:ascii="Wingdings" w:hAnsi="Wingdings" w:hint="default"/>
+      </w:rPr>
+    </w:lvl>
+  </w:abstractNum>
+  <w:abstractNum w:abstractNumId="11" w15:restartNumberingAfterBreak="0">
     <w:nsid w:val="722C4084"/>
     <w:multiLevelType w:val="hybridMultilevel"/>
     <w:tmpl w:val="73A04D42"/>
@@ -9301,29 +10157,157 @@
       </w:rPr>
     </w:lvl>
   </w:abstractNum>
+  <w:abstractNum w:abstractNumId="12" w15:restartNumberingAfterBreak="0">
+    <w:nsid w:val="7E0C5B9E"/>
+    <w:multiLevelType w:val="hybridMultilevel"/>
+    <w:tmpl w:val="D3867492"/>
+    <w:lvl w:ilvl="0" w:tplc="0809000F">
+      <w:start w:val="1"/>
+      <w:numFmt w:val="decimal"/>
+      <w:lvlText w:val="%1."/>
+      <w:lvlJc w:val="left"/>
+      <w:pPr>
+        <w:ind w:left="720" w:hanging="360"/>
+      </w:pPr>
+      <w:rPr>
+        <w:rFonts w:hint="default"/>
+      </w:rPr>
+    </w:lvl>
+    <w:lvl w:ilvl="1" w:tplc="FFFFFFFF">
+      <w:start w:val="1"/>
+      <w:numFmt w:val="bullet"/>
+      <w:lvlText w:val="o"/>
+      <w:lvlJc w:val="left"/>
+      <w:pPr>
+        <w:ind w:left="1440" w:hanging="360"/>
+      </w:pPr>
+      <w:rPr>
+        <w:rFonts w:ascii="Courier New" w:hAnsi="Courier New" w:hint="default"/>
+      </w:rPr>
+    </w:lvl>
+    <w:lvl w:ilvl="2" w:tplc="FFFFFFFF">
+      <w:start w:val="1"/>
+      <w:numFmt w:val="bullet"/>
+      <w:lvlText w:val=""/>
+      <w:lvlJc w:val="left"/>
+      <w:pPr>
+        <w:ind w:left="2160" w:hanging="360"/>
+      </w:pPr>
+      <w:rPr>
+        <w:rFonts w:ascii="Wingdings" w:hAnsi="Wingdings" w:hint="default"/>
+      </w:rPr>
+    </w:lvl>
+    <w:lvl w:ilvl="3" w:tplc="FFFFFFFF">
+      <w:start w:val="1"/>
+      <w:numFmt w:val="bullet"/>
+      <w:lvlText w:val=""/>
+      <w:lvlJc w:val="left"/>
+      <w:pPr>
+        <w:ind w:left="2880" w:hanging="360"/>
+      </w:pPr>
+      <w:rPr>
+        <w:rFonts w:ascii="Symbol" w:hAnsi="Symbol" w:hint="default"/>
+      </w:rPr>
+    </w:lvl>
+    <w:lvl w:ilvl="4" w:tplc="FFFFFFFF">
+      <w:start w:val="1"/>
+      <w:numFmt w:val="bullet"/>
+      <w:lvlText w:val="o"/>
+      <w:lvlJc w:val="left"/>
+      <w:pPr>
+        <w:ind w:left="3600" w:hanging="360"/>
+      </w:pPr>
+      <w:rPr>
+        <w:rFonts w:ascii="Courier New" w:hAnsi="Courier New" w:hint="default"/>
+      </w:rPr>
+    </w:lvl>
+    <w:lvl w:ilvl="5" w:tplc="FFFFFFFF">
+      <w:start w:val="1"/>
+      <w:numFmt w:val="bullet"/>
+      <w:lvlText w:val=""/>
+      <w:lvlJc w:val="left"/>
+      <w:pPr>
+        <w:ind w:left="4320" w:hanging="360"/>
+      </w:pPr>
+      <w:rPr>
+        <w:rFonts w:ascii="Wingdings" w:hAnsi="Wingdings" w:hint="default"/>
+      </w:rPr>
+    </w:lvl>
+    <w:lvl w:ilvl="6" w:tplc="FFFFFFFF">
+      <w:start w:val="1"/>
+      <w:numFmt w:val="bullet"/>
+      <w:lvlText w:val=""/>
+      <w:lvlJc w:val="left"/>
+      <w:pPr>
+        <w:ind w:left="5040" w:hanging="360"/>
+      </w:pPr>
+      <w:rPr>
+        <w:rFonts w:ascii="Symbol" w:hAnsi="Symbol" w:hint="default"/>
+      </w:rPr>
+    </w:lvl>
+    <w:lvl w:ilvl="7" w:tplc="FFFFFFFF">
+      <w:start w:val="1"/>
+      <w:numFmt w:val="bullet"/>
+      <w:lvlText w:val="o"/>
+      <w:lvlJc w:val="left"/>
+      <w:pPr>
+        <w:ind w:left="5760" w:hanging="360"/>
+      </w:pPr>
+      <w:rPr>
+        <w:rFonts w:ascii="Courier New" w:hAnsi="Courier New" w:hint="default"/>
+      </w:rPr>
+    </w:lvl>
+    <w:lvl w:ilvl="8" w:tplc="FFFFFFFF">
+      <w:start w:val="1"/>
+      <w:numFmt w:val="bullet"/>
+      <w:lvlText w:val=""/>
+      <w:lvlJc w:val="left"/>
+      <w:pPr>
+        <w:ind w:left="6480" w:hanging="360"/>
+      </w:pPr>
+      <w:rPr>
+        <w:rFonts w:ascii="Wingdings" w:hAnsi="Wingdings" w:hint="default"/>
+      </w:rPr>
+    </w:lvl>
+  </w:abstractNum>
   <w:num w:numId="1" w16cid:durableId="1420833858">
+    <w:abstractNumId w:val="6"/>
+  </w:num>
+  <w:num w:numId="2" w16cid:durableId="1902599913">
+    <w:abstractNumId w:val="9"/>
+  </w:num>
+  <w:num w:numId="3" w16cid:durableId="882598792">
+    <w:abstractNumId w:val="7"/>
+  </w:num>
+  <w:num w:numId="4" w16cid:durableId="2001689927">
     <w:abstractNumId w:val="4"/>
   </w:num>
-  <w:num w:numId="2" w16cid:durableId="1902599913">
-    <w:abstractNumId w:val="6"/>
+  <w:num w:numId="5" w16cid:durableId="349835686">
+    <w:abstractNumId w:val="2"/>
   </w:num>
-  <w:num w:numId="3" w16cid:durableId="882598792">
+  <w:num w:numId="6" w16cid:durableId="1833906215">
+    <w:abstractNumId w:val="1"/>
+  </w:num>
+  <w:num w:numId="7" w16cid:durableId="190994977">
     <w:abstractNumId w:val="5"/>
   </w:num>
-  <w:num w:numId="4" w16cid:durableId="2001689927">
-    <w:abstractNumId w:val="2"/>
+  <w:num w:numId="8" w16cid:durableId="1367756104">
+    <w:abstractNumId w:val="11"/>
   </w:num>
-  <w:num w:numId="5" w16cid:durableId="349835686">
-    <w:abstractNumId w:val="1"/>
+  <w:num w:numId="9" w16cid:durableId="1673412420">
+    <w:abstractNumId w:val="8"/>
   </w:num>
-  <w:num w:numId="6" w16cid:durableId="1833906215">
+  <w:num w:numId="10" w16cid:durableId="1095050670">
     <w:abstractNumId w:val="0"/>
   </w:num>
-  <w:num w:numId="7" w16cid:durableId="190994977">
+  <w:num w:numId="11" w16cid:durableId="234750738">
     <w:abstractNumId w:val="3"/>
   </w:num>
-  <w:num w:numId="8" w16cid:durableId="1367756104">
-    <w:abstractNumId w:val="7"/>
+  <w:num w:numId="12" w16cid:durableId="301348349">
+    <w:abstractNumId w:val="12"/>
+  </w:num>
+  <w:num w:numId="13" w16cid:durableId="1315066862">
+    <w:abstractNumId w:val="10"/>
   </w:num>
   <w:numIdMacAtCleanup w:val="8"/>
 </w:numbering>
@@ -9724,7 +10708,7 @@
     <w:lsdException w:name="Unresolved Mention" w:semiHidden="1" w:unhideWhenUsed="1"/>
     <w:lsdException w:name="Smart Link" w:semiHidden="1" w:unhideWhenUsed="1"/>
   </w:latentStyles>
-  <w:style w:type="paragraph" w:default="1" w:styleId="a">
+  <w:style w:type="paragraph" w:default="1" w:styleId="Normal">
     <w:name w:val="Normal"/>
     <w:qFormat/>
     <w:rsid w:val="008063E1"/>
@@ -9732,11 +10716,11 @@
       <w:spacing w:before="80" w:after="120"/>
     </w:pPr>
   </w:style>
-  <w:style w:type="paragraph" w:styleId="1">
+  <w:style w:type="paragraph" w:styleId="Heading1">
     <w:name w:val="heading 1"/>
-    <w:basedOn w:val="a"/>
-    <w:next w:val="a"/>
-    <w:link w:val="10"/>
+    <w:basedOn w:val="Normal"/>
+    <w:next w:val="Normal"/>
+    <w:link w:val="Heading1Char"/>
     <w:uiPriority w:val="9"/>
     <w:qFormat/>
     <w:rsid w:val="009254B7"/>
@@ -9754,11 +10738,11 @@
       <w:szCs w:val="32"/>
     </w:rPr>
   </w:style>
-  <w:style w:type="paragraph" w:styleId="2">
+  <w:style w:type="paragraph" w:styleId="Heading2">
     <w:name w:val="heading 2"/>
-    <w:basedOn w:val="a"/>
-    <w:next w:val="a"/>
-    <w:link w:val="20"/>
+    <w:basedOn w:val="Normal"/>
+    <w:next w:val="Normal"/>
+    <w:link w:val="Heading2Char"/>
     <w:uiPriority w:val="9"/>
     <w:qFormat/>
     <w:rsid w:val="00245128"/>
@@ -9781,19 +10765,19 @@
       <w:szCs w:val="36"/>
     </w:rPr>
   </w:style>
-  <w:style w:type="paragraph" w:styleId="3">
+  <w:style w:type="paragraph" w:styleId="Heading3">
     <w:name w:val="heading 3"/>
-    <w:basedOn w:val="a"/>
-    <w:next w:val="a"/>
-    <w:link w:val="30"/>
+    <w:basedOn w:val="Normal"/>
+    <w:next w:val="Normal"/>
+    <w:link w:val="Heading3Char"/>
     <w:uiPriority w:val="9"/>
     <w:unhideWhenUsed/>
     <w:qFormat/>
-    <w:rsid w:val="00245128"/>
+    <w:rsid w:val="007E2435"/>
     <w:pPr>
       <w:keepNext/>
       <w:keepLines/>
-      <w:spacing w:before="300" w:after="40" w:line="240" w:lineRule="auto"/>
+      <w:spacing w:before="300" w:after="40"/>
       <w:outlineLvl w:val="2"/>
     </w:pPr>
     <w:rPr>
@@ -9805,11 +10789,11 @@
       <w:szCs w:val="32"/>
     </w:rPr>
   </w:style>
-  <w:style w:type="paragraph" w:styleId="4">
+  <w:style w:type="paragraph" w:styleId="Heading4">
     <w:name w:val="heading 4"/>
-    <w:basedOn w:val="a"/>
-    <w:next w:val="a"/>
-    <w:link w:val="40"/>
+    <w:basedOn w:val="Normal"/>
+    <w:next w:val="Normal"/>
+    <w:link w:val="Heading4Char"/>
     <w:uiPriority w:val="9"/>
     <w:unhideWhenUsed/>
     <w:qFormat/>
@@ -9828,11 +10812,11 @@
       <w:sz w:val="28"/>
     </w:rPr>
   </w:style>
-  <w:style w:type="paragraph" w:styleId="5">
+  <w:style w:type="paragraph" w:styleId="Heading5">
     <w:name w:val="heading 5"/>
-    <w:basedOn w:val="a"/>
-    <w:next w:val="a"/>
-    <w:link w:val="50"/>
+    <w:basedOn w:val="Normal"/>
+    <w:next w:val="Normal"/>
+    <w:link w:val="Heading5Char"/>
     <w:uiPriority w:val="9"/>
     <w:semiHidden/>
     <w:unhideWhenUsed/>
@@ -9850,13 +10834,12 @@
       <w:color w:val="B2500E"/>
     </w:rPr>
   </w:style>
-  <w:style w:type="character" w:default="1" w:styleId="a0">
+  <w:style w:type="character" w:default="1" w:styleId="DefaultParagraphFont">
     <w:name w:val="Default Paragraph Font"/>
     <w:uiPriority w:val="1"/>
-    <w:semiHidden/>
     <w:unhideWhenUsed/>
   </w:style>
-  <w:style w:type="table" w:default="1" w:styleId="a1">
+  <w:style w:type="table" w:default="1" w:styleId="TableNormal">
     <w:name w:val="Normal Table"/>
     <w:uiPriority w:val="99"/>
     <w:semiHidden/>
@@ -9871,16 +10854,16 @@
       </w:tblCellMar>
     </w:tblPr>
   </w:style>
-  <w:style w:type="numbering" w:default="1" w:styleId="a2">
+  <w:style w:type="numbering" w:default="1" w:styleId="NoList">
     <w:name w:val="No List"/>
     <w:uiPriority w:val="99"/>
     <w:semiHidden/>
     <w:unhideWhenUsed/>
   </w:style>
-  <w:style w:type="paragraph" w:styleId="a3">
+  <w:style w:type="paragraph" w:styleId="Header">
     <w:name w:val="header"/>
-    <w:basedOn w:val="a"/>
-    <w:link w:val="a4"/>
+    <w:basedOn w:val="Normal"/>
+    <w:link w:val="HeaderChar"/>
     <w:uiPriority w:val="99"/>
     <w:unhideWhenUsed/>
     <w:rsid w:val="008068A2"/>
@@ -9892,17 +10875,17 @@
       <w:spacing w:after="0" w:line="240" w:lineRule="auto"/>
     </w:pPr>
   </w:style>
-  <w:style w:type="character" w:customStyle="1" w:styleId="a4">
-    <w:name w:val="Горен колонтитул Знак"/>
-    <w:basedOn w:val="a0"/>
-    <w:link w:val="a3"/>
+  <w:style w:type="character" w:customStyle="1" w:styleId="HeaderChar">
+    <w:name w:val="Header Char"/>
+    <w:basedOn w:val="DefaultParagraphFont"/>
+    <w:link w:val="Header"/>
     <w:uiPriority w:val="99"/>
     <w:rsid w:val="008068A2"/>
   </w:style>
-  <w:style w:type="paragraph" w:styleId="a5">
+  <w:style w:type="paragraph" w:styleId="Footer">
     <w:name w:val="footer"/>
-    <w:basedOn w:val="a"/>
-    <w:link w:val="a6"/>
+    <w:basedOn w:val="Normal"/>
+    <w:link w:val="FooterChar"/>
     <w:uiPriority w:val="99"/>
     <w:unhideWhenUsed/>
     <w:rsid w:val="008068A2"/>
@@ -9914,17 +10897,17 @@
       <w:spacing w:after="0" w:line="240" w:lineRule="auto"/>
     </w:pPr>
   </w:style>
-  <w:style w:type="character" w:customStyle="1" w:styleId="a6">
-    <w:name w:val="Долен колонтитул Знак"/>
-    <w:basedOn w:val="a0"/>
-    <w:link w:val="a5"/>
+  <w:style w:type="character" w:customStyle="1" w:styleId="FooterChar">
+    <w:name w:val="Footer Char"/>
+    <w:basedOn w:val="DefaultParagraphFont"/>
+    <w:link w:val="Footer"/>
     <w:uiPriority w:val="99"/>
     <w:rsid w:val="008068A2"/>
   </w:style>
-  <w:style w:type="paragraph" w:styleId="a7">
+  <w:style w:type="paragraph" w:styleId="BalloonText">
     <w:name w:val="Balloon Text"/>
-    <w:basedOn w:val="a"/>
-    <w:link w:val="a8"/>
+    <w:basedOn w:val="Normal"/>
+    <w:link w:val="BalloonTextChar"/>
     <w:uiPriority w:val="99"/>
     <w:semiHidden/>
     <w:unhideWhenUsed/>
@@ -9938,10 +10921,10 @@
       <w:szCs w:val="16"/>
     </w:rPr>
   </w:style>
-  <w:style w:type="character" w:customStyle="1" w:styleId="a8">
-    <w:name w:val="Изнесен текст Знак"/>
-    <w:basedOn w:val="a0"/>
-    <w:link w:val="a7"/>
+  <w:style w:type="character" w:customStyle="1" w:styleId="BalloonTextChar">
+    <w:name w:val="Balloon Text Char"/>
+    <w:basedOn w:val="DefaultParagraphFont"/>
+    <w:link w:val="BalloonText"/>
     <w:uiPriority w:val="99"/>
     <w:semiHidden/>
     <w:rsid w:val="00564D7B"/>
@@ -9951,9 +10934,9 @@
       <w:szCs w:val="16"/>
     </w:rPr>
   </w:style>
-  <w:style w:type="character" w:styleId="a9">
+  <w:style w:type="character" w:styleId="Hyperlink">
     <w:name w:val="Hyperlink"/>
-    <w:basedOn w:val="a0"/>
+    <w:basedOn w:val="DefaultParagraphFont"/>
     <w:uiPriority w:val="99"/>
     <w:unhideWhenUsed/>
     <w:rsid w:val="0079324A"/>
@@ -9962,10 +10945,10 @@
       <w:u w:val="single"/>
     </w:rPr>
   </w:style>
-  <w:style w:type="character" w:customStyle="1" w:styleId="10">
-    <w:name w:val="Заглавие 1 Знак"/>
-    <w:basedOn w:val="a0"/>
-    <w:link w:val="1"/>
+  <w:style w:type="character" w:customStyle="1" w:styleId="Heading1Char">
+    <w:name w:val="Heading 1 Char"/>
+    <w:basedOn w:val="DefaultParagraphFont"/>
+    <w:link w:val="Heading1"/>
     <w:uiPriority w:val="9"/>
     <w:qFormat/>
     <w:rsid w:val="009254B7"/>
@@ -9977,10 +10960,10 @@
       <w:szCs w:val="32"/>
     </w:rPr>
   </w:style>
-  <w:style w:type="character" w:customStyle="1" w:styleId="20">
-    <w:name w:val="Заглавие 2 Знак"/>
-    <w:basedOn w:val="a0"/>
-    <w:link w:val="2"/>
+  <w:style w:type="character" w:customStyle="1" w:styleId="Heading2Char">
+    <w:name w:val="Heading 2 Char"/>
+    <w:basedOn w:val="DefaultParagraphFont"/>
+    <w:link w:val="Heading2"/>
     <w:uiPriority w:val="9"/>
     <w:qFormat/>
     <w:rsid w:val="00245128"/>
@@ -9993,9 +10976,9 @@
       <w:szCs w:val="36"/>
     </w:rPr>
   </w:style>
-  <w:style w:type="paragraph" w:styleId="aa">
+  <w:style w:type="paragraph" w:styleId="NormalWeb">
     <w:name w:val="Normal (Web)"/>
-    <w:basedOn w:val="a"/>
+    <w:basedOn w:val="Normal"/>
     <w:uiPriority w:val="99"/>
     <w:semiHidden/>
     <w:unhideWhenUsed/>
@@ -10009,9 +10992,9 @@
       <w:szCs w:val="24"/>
     </w:rPr>
   </w:style>
-  <w:style w:type="character" w:styleId="ab">
+  <w:style w:type="character" w:styleId="Strong">
     <w:name w:val="Strong"/>
-    <w:basedOn w:val="a0"/>
+    <w:basedOn w:val="DefaultParagraphFont"/>
     <w:uiPriority w:val="22"/>
     <w:qFormat/>
     <w:rsid w:val="00524789"/>
@@ -10020,13 +11003,13 @@
       <w:bCs/>
     </w:rPr>
   </w:style>
-  <w:style w:type="character" w:customStyle="1" w:styleId="30">
-    <w:name w:val="Заглавие 3 Знак"/>
-    <w:basedOn w:val="a0"/>
-    <w:link w:val="3"/>
+  <w:style w:type="character" w:customStyle="1" w:styleId="Heading3Char">
+    <w:name w:val="Heading 3 Char"/>
+    <w:basedOn w:val="DefaultParagraphFont"/>
+    <w:link w:val="Heading3"/>
     <w:uiPriority w:val="9"/>
     <w:qFormat/>
-    <w:rsid w:val="00245128"/>
+    <w:rsid w:val="007E2435"/>
     <w:rPr>
       <w:rFonts w:eastAsiaTheme="majorEastAsia" w:cstheme="majorBidi"/>
       <w:b/>
@@ -10036,10 +11019,10 @@
       <w:szCs w:val="32"/>
     </w:rPr>
   </w:style>
-  <w:style w:type="character" w:customStyle="1" w:styleId="40">
-    <w:name w:val="Заглавие 4 Знак"/>
-    <w:basedOn w:val="a0"/>
-    <w:link w:val="4"/>
+  <w:style w:type="character" w:customStyle="1" w:styleId="Heading4Char">
+    <w:name w:val="Heading 4 Char"/>
+    <w:basedOn w:val="DefaultParagraphFont"/>
+    <w:link w:val="Heading4"/>
     <w:uiPriority w:val="9"/>
     <w:rsid w:val="008C5930"/>
     <w:rPr>
@@ -10050,10 +11033,10 @@
       <w:sz w:val="28"/>
     </w:rPr>
   </w:style>
-  <w:style w:type="paragraph" w:styleId="ac">
+  <w:style w:type="paragraph" w:styleId="ListParagraph">
     <w:name w:val="List Paragraph"/>
-    <w:basedOn w:val="a"/>
-    <w:link w:val="ad"/>
+    <w:basedOn w:val="Normal"/>
+    <w:link w:val="ListParagraphChar"/>
     <w:uiPriority w:val="34"/>
     <w:qFormat/>
     <w:rsid w:val="008617B5"/>
@@ -10062,9 +11045,9 @@
       <w:contextualSpacing/>
     </w:pPr>
   </w:style>
-  <w:style w:type="character" w:styleId="ae">
+  <w:style w:type="character" w:styleId="FollowedHyperlink">
     <w:name w:val="FollowedHyperlink"/>
-    <w:basedOn w:val="a0"/>
+    <w:basedOn w:val="DefaultParagraphFont"/>
     <w:uiPriority w:val="99"/>
     <w:semiHidden/>
     <w:unhideWhenUsed/>
@@ -10074,10 +11057,10 @@
       <w:u w:val="single"/>
     </w:rPr>
   </w:style>
-  <w:style w:type="character" w:customStyle="1" w:styleId="50">
-    <w:name w:val="Заглавие 5 Знак"/>
-    <w:basedOn w:val="a0"/>
-    <w:link w:val="5"/>
+  <w:style w:type="character" w:customStyle="1" w:styleId="Heading5Char">
+    <w:name w:val="Heading 5 Char"/>
+    <w:basedOn w:val="DefaultParagraphFont"/>
+    <w:link w:val="Heading5"/>
     <w:uiPriority w:val="9"/>
     <w:semiHidden/>
     <w:rsid w:val="008C5930"/>
@@ -10089,7 +11072,7 @@
   </w:style>
   <w:style w:type="paragraph" w:customStyle="1" w:styleId="Code">
     <w:name w:val="Code"/>
-    <w:basedOn w:val="a"/>
+    <w:basedOn w:val="Normal"/>
     <w:link w:val="CodeChar"/>
     <w:qFormat/>
     <w:rsid w:val="008063E1"/>
@@ -10101,7 +11084,7 @@
   </w:style>
   <w:style w:type="character" w:customStyle="1" w:styleId="CodeChar">
     <w:name w:val="Code Char"/>
-    <w:basedOn w:val="a0"/>
+    <w:basedOn w:val="DefaultParagraphFont"/>
     <w:link w:val="Code"/>
     <w:qFormat/>
     <w:rsid w:val="008063E1"/>
@@ -10111,9 +11094,9 @@
       <w:noProof/>
     </w:rPr>
   </w:style>
-  <w:style w:type="table" w:styleId="af">
+  <w:style w:type="table" w:styleId="TableGrid">
     <w:name w:val="Table Grid"/>
-    <w:basedOn w:val="a1"/>
+    <w:basedOn w:val="TableNormal"/>
     <w:uiPriority w:val="59"/>
     <w:rsid w:val="00763912"/>
     <w:pPr>
@@ -10132,12 +11115,12 @@
   </w:style>
   <w:style w:type="character" w:customStyle="1" w:styleId="tgc">
     <w:name w:val="_tgc"/>
-    <w:basedOn w:val="a0"/>
+    <w:basedOn w:val="DefaultParagraphFont"/>
     <w:rsid w:val="00D8395C"/>
   </w:style>
   <w:style w:type="paragraph" w:customStyle="1" w:styleId="Index">
     <w:name w:val="Index"/>
-    <w:basedOn w:val="a"/>
+    <w:basedOn w:val="Normal"/>
     <w:qFormat/>
     <w:rsid w:val="005054C7"/>
     <w:pPr>
@@ -10148,17 +11131,17 @@
       <w:rFonts w:cs="FreeSans"/>
     </w:rPr>
   </w:style>
-  <w:style w:type="character" w:customStyle="1" w:styleId="ad">
-    <w:name w:val="Списък на абзаци Знак"/>
-    <w:basedOn w:val="a0"/>
-    <w:link w:val="ac"/>
+  <w:style w:type="character" w:customStyle="1" w:styleId="ListParagraphChar">
+    <w:name w:val="List Paragraph Char"/>
+    <w:basedOn w:val="DefaultParagraphFont"/>
+    <w:link w:val="ListParagraph"/>
     <w:uiPriority w:val="34"/>
     <w:qFormat/>
     <w:rsid w:val="005054C7"/>
   </w:style>
   <w:style w:type="character" w:customStyle="1" w:styleId="InternetLink">
     <w:name w:val="Internet Link"/>
-    <w:basedOn w:val="a0"/>
+    <w:basedOn w:val="DefaultParagraphFont"/>
     <w:uiPriority w:val="99"/>
     <w:unhideWhenUsed/>
     <w:rsid w:val="005054C7"/>
@@ -10167,9 +11150,9 @@
       <w:u w:val="single"/>
     </w:rPr>
   </w:style>
-  <w:style w:type="character" w:styleId="af0">
+  <w:style w:type="character" w:styleId="UnresolvedMention">
     <w:name w:val="Unresolved Mention"/>
-    <w:basedOn w:val="a0"/>
+    <w:basedOn w:val="DefaultParagraphFont"/>
     <w:uiPriority w:val="99"/>
     <w:semiHidden/>
     <w:unhideWhenUsed/>
@@ -10195,8 +11178,8 @@
   </w:style>
   <w:style w:type="table" w:customStyle="1" w:styleId="TableGrid1">
     <w:name w:val="Table Grid1"/>
-    <w:basedOn w:val="a1"/>
-    <w:next w:val="af"/>
+    <w:basedOn w:val="TableNormal"/>
+    <w:next w:val="TableGrid"/>
     <w:uiPriority w:val="59"/>
     <w:rsid w:val="00DA6970"/>
     <w:pPr>

</xml_diff>